<commit_message>
Fixing errors in User Manual
</commit_message>
<xml_diff>
--- a/Documentation/DREAM3D_v2_Manual.docx
+++ b/Documentation/DREAM3D_v2_Manual.docx
@@ -1,6 +1,6 @@
 
 <file path=word/document.xml><?xml version="1.0" encoding="utf-8"?>
-<w:document xmlns:ve="http://schemas.openxmlformats.org/markup-compatibility/2006" xmlns:o="urn:schemas-microsoft-com:office:office" xmlns:r="http://schemas.openxmlformats.org/officeDocument/2006/relationships" xmlns:m="http://schemas.openxmlformats.org/officeDocument/2006/math" xmlns:v="urn:schemas-microsoft-com:vml" xmlns:wp="http://schemas.openxmlformats.org/drawingml/2006/wordprocessingDrawing" xmlns:w10="urn:schemas-microsoft-com:office:word" xmlns:w="http://schemas.openxmlformats.org/wordprocessingml/2006/main" xmlns:wne="http://schemas.microsoft.com/office/word/2006/wordml">
+<w:document xmlns:wpc="http://schemas.microsoft.com/office/word/2010/wordprocessingCanvas" xmlns:mo="http://schemas.microsoft.com/office/mac/office/2008/main" xmlns:mc="http://schemas.openxmlformats.org/markup-compatibility/2006" xmlns:mv="urn:schemas-microsoft-com:mac:vml" xmlns:o="urn:schemas-microsoft-com:office:office" xmlns:r="http://schemas.openxmlformats.org/officeDocument/2006/relationships" xmlns:m="http://schemas.openxmlformats.org/officeDocument/2006/math" xmlns:v="urn:schemas-microsoft-com:vml" xmlns:wp14="http://schemas.microsoft.com/office/word/2010/wordprocessingDrawing" xmlns:wp="http://schemas.openxmlformats.org/drawingml/2006/wordprocessingDrawing" xmlns:w10="urn:schemas-microsoft-com:office:word" xmlns:w="http://schemas.openxmlformats.org/wordprocessingml/2006/main" xmlns:w14="http://schemas.microsoft.com/office/word/2010/wordml" xmlns:wpg="http://schemas.microsoft.com/office/word/2010/wordprocessingGroup" xmlns:wpi="http://schemas.microsoft.com/office/word/2010/wordprocessingInk" xmlns:wne="http://schemas.microsoft.com/office/word/2006/wordml" xmlns:wps="http://schemas.microsoft.com/office/word/2010/wordprocessingShape" mc:Ignorable="w14 wp14">
   <w:body>
     <w:p>
       <w:pPr>
@@ -77,8 +77,9 @@
           <w:sz w:val="36"/>
           <w:szCs w:val="32"/>
         </w:rPr>
-        <w:t>Mike Groeber, Mike Jackson, Tony Rollett, Sukbin Lee, Joe Tucker, Lisa Cha</w:t>
-      </w:r>
+        <w:t xml:space="preserve">Mike </w:t>
+      </w:r>
+      <w:proofErr w:type="spellStart"/>
       <w:r>
         <w:rPr>
           <w:b/>
@@ -86,8 +87,9 @@
           <w:sz w:val="36"/>
           <w:szCs w:val="32"/>
         </w:rPr>
-        <w:t xml:space="preserve">n, </w:t>
-      </w:r>
+        <w:t>Groeber</w:t>
+      </w:r>
+      <w:proofErr w:type="spellEnd"/>
       <w:r>
         <w:rPr>
           <w:b/>
@@ -95,8 +97,9 @@
           <w:sz w:val="36"/>
           <w:szCs w:val="32"/>
         </w:rPr>
-        <w:t xml:space="preserve">Steve Sintay, </w:t>
-      </w:r>
+        <w:t xml:space="preserve">, Mike Jackson, Tony </w:t>
+      </w:r>
+      <w:proofErr w:type="spellStart"/>
       <w:r>
         <w:rPr>
           <w:b/>
@@ -104,8 +107,9 @@
           <w:sz w:val="36"/>
           <w:szCs w:val="32"/>
         </w:rPr>
-        <w:t xml:space="preserve">Abhijeet Brahme, David Saylor, </w:t>
-      </w:r>
+        <w:t>Rollett</w:t>
+      </w:r>
+      <w:proofErr w:type="spellEnd"/>
       <w:r>
         <w:rPr>
           <w:b/>
@@ -113,8 +117,9 @@
           <w:sz w:val="36"/>
           <w:szCs w:val="32"/>
         </w:rPr>
-        <w:t xml:space="preserve">Joe Fridy, </w:t>
-      </w:r>
+        <w:t xml:space="preserve">, </w:t>
+      </w:r>
+      <w:proofErr w:type="spellStart"/>
       <w:r>
         <w:rPr>
           <w:b/>
@@ -122,7 +127,153 @@
           <w:sz w:val="36"/>
           <w:szCs w:val="32"/>
         </w:rPr>
-        <w:t>Marc De Graef, Patrick Callahan, Greg Rohrer</w:t>
+        <w:t>Sukbin</w:t>
+      </w:r>
+      <w:proofErr w:type="spellEnd"/>
+      <w:r>
+        <w:rPr>
+          <w:b/>
+          <w:i/>
+          <w:sz w:val="36"/>
+          <w:szCs w:val="32"/>
+        </w:rPr>
+        <w:t xml:space="preserve"> Lee, Joe Tucker, Lisa Cha</w:t>
+      </w:r>
+      <w:r>
+        <w:rPr>
+          <w:b/>
+          <w:i/>
+          <w:sz w:val="36"/>
+          <w:szCs w:val="32"/>
+        </w:rPr>
+        <w:t xml:space="preserve">n, </w:t>
+      </w:r>
+      <w:r>
+        <w:rPr>
+          <w:b/>
+          <w:i/>
+          <w:sz w:val="36"/>
+          <w:szCs w:val="32"/>
+        </w:rPr>
+        <w:t xml:space="preserve">Steve </w:t>
+      </w:r>
+      <w:proofErr w:type="spellStart"/>
+      <w:r>
+        <w:rPr>
+          <w:b/>
+          <w:i/>
+          <w:sz w:val="36"/>
+          <w:szCs w:val="32"/>
+        </w:rPr>
+        <w:t>Sintay</w:t>
+      </w:r>
+      <w:proofErr w:type="spellEnd"/>
+      <w:r>
+        <w:rPr>
+          <w:b/>
+          <w:i/>
+          <w:sz w:val="36"/>
+          <w:szCs w:val="32"/>
+        </w:rPr>
+        <w:t xml:space="preserve">, </w:t>
+      </w:r>
+      <w:proofErr w:type="spellStart"/>
+      <w:r>
+        <w:rPr>
+          <w:b/>
+          <w:i/>
+          <w:sz w:val="36"/>
+          <w:szCs w:val="32"/>
+        </w:rPr>
+        <w:t>Abhijeet</w:t>
+      </w:r>
+      <w:proofErr w:type="spellEnd"/>
+      <w:r>
+        <w:rPr>
+          <w:b/>
+          <w:i/>
+          <w:sz w:val="36"/>
+          <w:szCs w:val="32"/>
+        </w:rPr>
+        <w:t xml:space="preserve"> </w:t>
+      </w:r>
+      <w:proofErr w:type="spellStart"/>
+      <w:r>
+        <w:rPr>
+          <w:b/>
+          <w:i/>
+          <w:sz w:val="36"/>
+          <w:szCs w:val="32"/>
+        </w:rPr>
+        <w:t>Brahme</w:t>
+      </w:r>
+      <w:proofErr w:type="spellEnd"/>
+      <w:r>
+        <w:rPr>
+          <w:b/>
+          <w:i/>
+          <w:sz w:val="36"/>
+          <w:szCs w:val="32"/>
+        </w:rPr>
+        <w:t xml:space="preserve">, David Saylor, </w:t>
+      </w:r>
+      <w:r>
+        <w:rPr>
+          <w:b/>
+          <w:i/>
+          <w:sz w:val="36"/>
+          <w:szCs w:val="32"/>
+        </w:rPr>
+        <w:t xml:space="preserve">Joe </w:t>
+      </w:r>
+      <w:proofErr w:type="spellStart"/>
+      <w:r>
+        <w:rPr>
+          <w:b/>
+          <w:i/>
+          <w:sz w:val="36"/>
+          <w:szCs w:val="32"/>
+        </w:rPr>
+        <w:t>Fridy</w:t>
+      </w:r>
+      <w:proofErr w:type="spellEnd"/>
+      <w:r>
+        <w:rPr>
+          <w:b/>
+          <w:i/>
+          <w:sz w:val="36"/>
+          <w:szCs w:val="32"/>
+        </w:rPr>
+        <w:t xml:space="preserve">, </w:t>
+      </w:r>
+      <w:r>
+        <w:rPr>
+          <w:b/>
+          <w:i/>
+          <w:sz w:val="36"/>
+          <w:szCs w:val="32"/>
+        </w:rPr>
+        <w:t xml:space="preserve">Marc De </w:t>
+      </w:r>
+      <w:proofErr w:type="spellStart"/>
+      <w:r>
+        <w:rPr>
+          <w:b/>
+          <w:i/>
+          <w:sz w:val="36"/>
+          <w:szCs w:val="32"/>
+        </w:rPr>
+        <w:t>Graef</w:t>
+      </w:r>
+      <w:proofErr w:type="spellEnd"/>
+      <w:r>
+        <w:rPr>
+          <w:b/>
+          <w:i/>
+          <w:sz w:val="36"/>
+          <w:szCs w:val="32"/>
+        </w:rPr>
+        <w:t>, Patrick Callahan, Greg Rohrer</w:t>
       </w:r>
     </w:p>
     <w:p>
@@ -321,14 +472,74 @@
           <w:sz w:val="24"/>
           <w:szCs w:val="24"/>
         </w:rPr>
-        <w:t xml:space="preserve">The core software package has four (4) major functionalities. First, a series of TSL .ang files can be read and packed into a single HDF5 binary data in order to reduce data size and clutter.  Second, the sections can be aligned, cleaned, reconstructed, segmented and statistically characterized.  Third, the statistics </w:t>
-      </w:r>
-      <w:r>
-        <w:rPr>
-          <w:sz w:val="24"/>
-          <w:szCs w:val="24"/>
-        </w:rPr>
-        <w:t>can be read in and used to generate statistically-equivalent, synthetic microstructures. Fourth, the reconstructed volumes and the synthetic volumes can be surfaced meshed.</w:t>
+        <w:t xml:space="preserve">The core software package has four (4) major functionalities. First, a series of </w:t>
+      </w:r>
+      <w:r>
+        <w:rPr>
+          <w:sz w:val="24"/>
+          <w:szCs w:val="24"/>
+        </w:rPr>
+        <w:t xml:space="preserve">EBSD (TSL. </w:t>
+      </w:r>
+      <w:proofErr w:type="spellStart"/>
+      <w:r>
+        <w:rPr>
+          <w:sz w:val="24"/>
+          <w:szCs w:val="24"/>
+        </w:rPr>
+        <w:t>ang</w:t>
+      </w:r>
+      <w:proofErr w:type="spellEnd"/>
+      <w:r>
+        <w:rPr>
+          <w:sz w:val="24"/>
+          <w:szCs w:val="24"/>
+        </w:rPr>
+        <w:t xml:space="preserve"> and HKL .</w:t>
+      </w:r>
+      <w:proofErr w:type="spellStart"/>
+      <w:r>
+        <w:rPr>
+          <w:sz w:val="24"/>
+          <w:szCs w:val="24"/>
+        </w:rPr>
+        <w:t>ctf</w:t>
+      </w:r>
+      <w:proofErr w:type="spellEnd"/>
+      <w:r>
+        <w:rPr>
+          <w:sz w:val="24"/>
+          <w:szCs w:val="24"/>
+        </w:rPr>
+        <w:t>)</w:t>
+      </w:r>
+      <w:r>
+        <w:rPr>
+          <w:sz w:val="24"/>
+          <w:szCs w:val="24"/>
+        </w:rPr>
+        <w:t xml:space="preserve"> files can be read and packed into a single HDF5 binary data in order to reduce data size and clutter.  Second, the sections can be aligned, cleaned, reconstructed, segmented and statistically characterized.  Third, the statistics </w:t>
+      </w:r>
+      <w:r>
+        <w:rPr>
+          <w:sz w:val="24"/>
+          <w:szCs w:val="24"/>
+        </w:rPr>
+        <w:t xml:space="preserve">can be read in and used to generate </w:t>
+      </w:r>
+      <w:r>
+        <w:rPr>
+          <w:sz w:val="24"/>
+          <w:szCs w:val="24"/>
+        </w:rPr>
+        <w:t>statistically equivalent</w:t>
+      </w:r>
+      <w:r>
+        <w:rPr>
+          <w:sz w:val="24"/>
+          <w:szCs w:val="24"/>
+        </w:rPr>
+        <w:t>, synthetic microstructures. Fourth, the reconstructed volumes and the synthetic volumes can be surfaced meshed.</w:t>
       </w:r>
     </w:p>
     <w:p>
@@ -379,12 +590,21 @@
         </w:rPr>
         <w:t xml:space="preserve">The stats generator utility package is used to generate statistics to be used in the core software package to generate </w:t>
       </w:r>
-      <w:r>
-        <w:rPr>
-          <w:sz w:val="24"/>
-          <w:szCs w:val="24"/>
-        </w:rPr>
-        <w:t>statistically-equivalent, synthetic microstructures</w:t>
+      <w:proofErr w:type="gramStart"/>
+      <w:r>
+        <w:rPr>
+          <w:sz w:val="24"/>
+          <w:szCs w:val="24"/>
+        </w:rPr>
+        <w:t>statistically-equivalent</w:t>
+      </w:r>
+      <w:proofErr w:type="gramEnd"/>
+      <w:r>
+        <w:rPr>
+          <w:sz w:val="24"/>
+          <w:szCs w:val="24"/>
+        </w:rPr>
+        <w:t>, synthetic microstructures</w:t>
       </w:r>
       <w:r>
         <w:rPr>
@@ -483,7 +703,7 @@
           <w:szCs w:val="32"/>
         </w:rPr>
         <w:drawing>
-          <wp:inline distT="0" distB="0" distL="0" distR="0">
+          <wp:inline distT="0" distB="0" distL="0" distR="0" wp14:anchorId="1E4BBB44" wp14:editId="5A5BD3A1">
             <wp:extent cx="5943600" cy="5194935"/>
             <wp:effectExtent l="19050" t="0" r="0" b="0"/>
             <wp:docPr id="3" name="Picture 2" descr="EBSD Import.tif"/>
@@ -495,681 +715,6 @@
                 <pic:pic xmlns:pic="http://schemas.openxmlformats.org/drawingml/2006/picture">
                   <pic:nvPicPr>
                     <pic:cNvPr id="0" name="EBSD Import.tif"/>
-                    <pic:cNvPicPr/>
-                  </pic:nvPicPr>
-                  <pic:blipFill>
-                    <a:blip r:embed="rId6" cstate="print"/>
-                    <a:stretch>
-                      <a:fillRect/>
-                    </a:stretch>
-                  </pic:blipFill>
-                  <pic:spPr>
-                    <a:xfrm>
-                      <a:off x="0" y="0"/>
-                      <a:ext cx="5943600" cy="5194935"/>
-                    </a:xfrm>
-                    <a:prstGeom prst="rect">
-                      <a:avLst/>
-                    </a:prstGeom>
-                  </pic:spPr>
-                </pic:pic>
-              </a:graphicData>
-            </a:graphic>
-          </wp:inline>
-        </w:drawing>
-      </w:r>
-    </w:p>
-    <w:p>
-      <w:pPr>
-        <w:pStyle w:val="ListParagraph"/>
-        <w:numPr>
-          <w:ilvl w:val="0"/>
-          <w:numId w:val="16"/>
-        </w:numPr>
-        <w:rPr>
-          <w:sz w:val="24"/>
-          <w:szCs w:val="20"/>
-        </w:rPr>
-      </w:pPr>
-      <w:r>
-        <w:rPr>
-          <w:b/>
-          <w:i/>
-          <w:sz w:val="28"/>
-          <w:szCs w:val="24"/>
-        </w:rPr>
-        <w:t>Input Directory</w:t>
-      </w:r>
-      <w:r>
-        <w:rPr>
-          <w:sz w:val="24"/>
-        </w:rPr>
-        <w:t xml:space="preserve"> – </w:t>
-      </w:r>
-      <w:r>
-        <w:rPr>
-          <w:sz w:val="24"/>
-          <w:szCs w:val="20"/>
-        </w:rPr>
-        <w:t>Directory where the EBSD (.ang or .ctf)</w:t>
-      </w:r>
-      <w:r>
-        <w:rPr>
-          <w:sz w:val="24"/>
-          <w:szCs w:val="20"/>
-        </w:rPr>
-        <w:t xml:space="preserve"> files are located</w:t>
-      </w:r>
-    </w:p>
-    <w:p>
-      <w:pPr>
-        <w:pStyle w:val="ListParagraph"/>
-        <w:numPr>
-          <w:ilvl w:val="1"/>
-          <w:numId w:val="16"/>
-        </w:numPr>
-        <w:rPr>
-          <w:sz w:val="24"/>
-          <w:szCs w:val="20"/>
-        </w:rPr>
-      </w:pPr>
-      <w:r>
-        <w:rPr>
-          <w:b/>
-          <w:i/>
-          <w:sz w:val="24"/>
-          <w:szCs w:val="20"/>
-        </w:rPr>
-        <w:t>Total Ebsd</w:t>
-      </w:r>
-      <w:r>
-        <w:rPr>
-          <w:b/>
-          <w:i/>
-          <w:sz w:val="24"/>
-          <w:szCs w:val="20"/>
-        </w:rPr>
-        <w:t xml:space="preserve"> Files Found</w:t>
-      </w:r>
-      <w:r>
-        <w:rPr>
-          <w:sz w:val="24"/>
-          <w:szCs w:val="20"/>
-        </w:rPr>
-        <w:t xml:space="preserve"> - </w:t>
-      </w:r>
-      <w:r>
-        <w:rPr>
-          <w:sz w:val="24"/>
-          <w:szCs w:val="20"/>
-        </w:rPr>
-        <w:t xml:space="preserve">Code will determine how many </w:t>
-      </w:r>
-      <w:r>
-        <w:rPr>
-          <w:sz w:val="24"/>
-          <w:szCs w:val="20"/>
-        </w:rPr>
-        <w:t>EBSD</w:t>
-      </w:r>
-      <w:r>
-        <w:rPr>
-          <w:sz w:val="24"/>
-          <w:szCs w:val="20"/>
-        </w:rPr>
-        <w:t xml:space="preserve"> files are present</w:t>
-      </w:r>
-      <w:r>
-        <w:rPr>
-          <w:sz w:val="24"/>
-          <w:szCs w:val="20"/>
-        </w:rPr>
-        <w:t>.</w:t>
-      </w:r>
-    </w:p>
-    <w:p>
-      <w:pPr>
-        <w:pStyle w:val="ListParagraph"/>
-        <w:numPr>
-          <w:ilvl w:val="1"/>
-          <w:numId w:val="16"/>
-        </w:numPr>
-        <w:rPr>
-          <w:sz w:val="24"/>
-          <w:szCs w:val="20"/>
-        </w:rPr>
-      </w:pPr>
-      <w:r>
-        <w:rPr>
-          <w:sz w:val="24"/>
-          <w:szCs w:val="20"/>
-        </w:rPr>
-        <w:t>Currently only .ang</w:t>
-      </w:r>
-      <w:r>
-        <w:rPr>
-          <w:sz w:val="24"/>
-          <w:szCs w:val="20"/>
-        </w:rPr>
-        <w:t xml:space="preserve"> and .ctf</w:t>
-      </w:r>
-      <w:r>
-        <w:rPr>
-          <w:sz w:val="24"/>
-          <w:szCs w:val="20"/>
-        </w:rPr>
-        <w:t xml:space="preserve"> files are supported</w:t>
-      </w:r>
-      <w:r>
-        <w:rPr>
-          <w:sz w:val="24"/>
-          <w:szCs w:val="20"/>
-        </w:rPr>
-        <w:t>.</w:t>
-      </w:r>
-    </w:p>
-    <w:p>
-      <w:pPr>
-        <w:pStyle w:val="ListParagraph"/>
-        <w:numPr>
-          <w:ilvl w:val="0"/>
-          <w:numId w:val="16"/>
-        </w:numPr>
-        <w:rPr>
-          <w:szCs w:val="20"/>
-        </w:rPr>
-      </w:pPr>
-      <w:r>
-        <w:rPr>
-          <w:b/>
-          <w:i/>
-          <w:sz w:val="28"/>
-          <w:szCs w:val="20"/>
-        </w:rPr>
-        <w:t>Output File</w:t>
-      </w:r>
-      <w:r>
-        <w:rPr>
-          <w:sz w:val="28"/>
-          <w:szCs w:val="20"/>
-        </w:rPr>
-        <w:t xml:space="preserve"> </w:t>
-      </w:r>
-      <w:r>
-        <w:rPr>
-          <w:szCs w:val="20"/>
-        </w:rPr>
-        <w:t xml:space="preserve">– </w:t>
-      </w:r>
-      <w:r>
-        <w:rPr>
-          <w:sz w:val="24"/>
-          <w:szCs w:val="20"/>
-        </w:rPr>
-        <w:t>Name and location of desired output .h5</w:t>
-      </w:r>
-      <w:r>
-        <w:rPr>
-          <w:sz w:val="24"/>
-          <w:szCs w:val="20"/>
-        </w:rPr>
-        <w:t>ebsd</w:t>
-      </w:r>
-      <w:r>
-        <w:rPr>
-          <w:sz w:val="24"/>
-          <w:szCs w:val="20"/>
-        </w:rPr>
-        <w:t xml:space="preserve"> file</w:t>
-      </w:r>
-    </w:p>
-    <w:p>
-      <w:pPr>
-        <w:pStyle w:val="ListParagraph"/>
-        <w:numPr>
-          <w:ilvl w:val="0"/>
-          <w:numId w:val="16"/>
-        </w:numPr>
-        <w:rPr>
-          <w:sz w:val="24"/>
-          <w:szCs w:val="20"/>
-        </w:rPr>
-      </w:pPr>
-      <w:r>
-        <w:rPr>
-          <w:b/>
-          <w:i/>
-          <w:sz w:val="28"/>
-          <w:szCs w:val="20"/>
-        </w:rPr>
-        <w:t>Z spacing</w:t>
-      </w:r>
-      <w:r>
-        <w:rPr>
-          <w:sz w:val="28"/>
-          <w:szCs w:val="20"/>
-        </w:rPr>
-        <w:t xml:space="preserve"> </w:t>
-      </w:r>
-      <w:r>
-        <w:rPr>
-          <w:szCs w:val="20"/>
-        </w:rPr>
-        <w:t xml:space="preserve">– </w:t>
-      </w:r>
-      <w:r>
-        <w:rPr>
-          <w:sz w:val="24"/>
-          <w:szCs w:val="20"/>
-        </w:rPr>
-        <w:t>This is the spacing between sections</w:t>
-      </w:r>
-    </w:p>
-    <w:p>
-      <w:pPr>
-        <w:pStyle w:val="ListParagraph"/>
-        <w:numPr>
-          <w:ilvl w:val="1"/>
-          <w:numId w:val="16"/>
-        </w:numPr>
-        <w:rPr>
-          <w:sz w:val="24"/>
-          <w:szCs w:val="20"/>
-        </w:rPr>
-      </w:pPr>
-      <w:r>
-        <w:rPr>
-          <w:sz w:val="24"/>
-          <w:szCs w:val="20"/>
-        </w:rPr>
-        <w:t xml:space="preserve">Note that the x and y spacings are automatically read from the </w:t>
-      </w:r>
-      <w:r>
-        <w:rPr>
-          <w:sz w:val="24"/>
-          <w:szCs w:val="20"/>
-        </w:rPr>
-        <w:t>EBSD</w:t>
-      </w:r>
-      <w:r>
-        <w:rPr>
-          <w:sz w:val="24"/>
-          <w:szCs w:val="20"/>
-        </w:rPr>
-        <w:t xml:space="preserve"> files</w:t>
-      </w:r>
-      <w:r>
-        <w:rPr>
-          <w:sz w:val="24"/>
-          <w:szCs w:val="20"/>
-        </w:rPr>
-        <w:t>.</w:t>
-      </w:r>
-    </w:p>
-    <w:p>
-      <w:pPr>
-        <w:pStyle w:val="ListParagraph"/>
-        <w:numPr>
-          <w:ilvl w:val="1"/>
-          <w:numId w:val="16"/>
-        </w:numPr>
-        <w:rPr>
-          <w:sz w:val="24"/>
-          <w:szCs w:val="20"/>
-        </w:rPr>
-      </w:pPr>
-      <w:r>
-        <w:rPr>
-          <w:sz w:val="24"/>
-          <w:szCs w:val="20"/>
-        </w:rPr>
-        <w:t>If the x and y spacing values change, the ones in the first section are used</w:t>
-      </w:r>
-      <w:r>
-        <w:rPr>
-          <w:sz w:val="24"/>
-          <w:szCs w:val="20"/>
-        </w:rPr>
-        <w:t>.</w:t>
-      </w:r>
-    </w:p>
-    <w:p>
-      <w:pPr>
-        <w:pStyle w:val="ListParagraph"/>
-        <w:numPr>
-          <w:ilvl w:val="0"/>
-          <w:numId w:val="16"/>
-        </w:numPr>
-        <w:rPr>
-          <w:sz w:val="24"/>
-          <w:szCs w:val="20"/>
-        </w:rPr>
-      </w:pPr>
-      <w:r>
-        <w:rPr>
-          <w:b/>
-          <w:i/>
-          <w:sz w:val="28"/>
-          <w:szCs w:val="20"/>
-        </w:rPr>
-        <w:lastRenderedPageBreak/>
-        <w:t>File Prefix, Suffix and File Extension</w:t>
-      </w:r>
-      <w:r>
-        <w:rPr>
-          <w:sz w:val="28"/>
-          <w:szCs w:val="20"/>
-        </w:rPr>
-        <w:t xml:space="preserve"> </w:t>
-      </w:r>
-      <w:r>
-        <w:rPr>
-          <w:szCs w:val="20"/>
-        </w:rPr>
-        <w:t xml:space="preserve">– </w:t>
-      </w:r>
-      <w:r>
-        <w:rPr>
-          <w:sz w:val="24"/>
-          <w:szCs w:val="20"/>
-        </w:rPr>
-        <w:t>Variables that are combined to generate the list of file names</w:t>
-      </w:r>
-    </w:p>
-    <w:p>
-      <w:pPr>
-        <w:pStyle w:val="ListParagraph"/>
-        <w:numPr>
-          <w:ilvl w:val="1"/>
-          <w:numId w:val="16"/>
-        </w:numPr>
-        <w:rPr>
-          <w:sz w:val="24"/>
-          <w:szCs w:val="20"/>
-        </w:rPr>
-      </w:pPr>
-      <w:r>
-        <w:rPr>
-          <w:sz w:val="24"/>
-          <w:szCs w:val="20"/>
-        </w:rPr>
-        <w:t>These values should all be automatically determined, but should be checked if there are weird prefixes or suffixes</w:t>
-      </w:r>
-      <w:r>
-        <w:rPr>
-          <w:sz w:val="24"/>
-          <w:szCs w:val="20"/>
-        </w:rPr>
-        <w:t>.</w:t>
-      </w:r>
-    </w:p>
-    <w:p>
-      <w:pPr>
-        <w:pStyle w:val="ListParagraph"/>
-        <w:numPr>
-          <w:ilvl w:val="0"/>
-          <w:numId w:val="16"/>
-        </w:numPr>
-        <w:rPr>
-          <w:b/>
-          <w:i/>
-          <w:sz w:val="24"/>
-          <w:szCs w:val="20"/>
-        </w:rPr>
-      </w:pPr>
-      <w:r>
-        <w:rPr>
-          <w:b/>
-          <w:i/>
-          <w:sz w:val="28"/>
-          <w:szCs w:val="20"/>
-        </w:rPr>
-        <w:t>Start Slice, End Slice and Total Digits</w:t>
-      </w:r>
-      <w:r>
-        <w:rPr>
-          <w:b/>
-          <w:i/>
-          <w:sz w:val="28"/>
-          <w:szCs w:val="20"/>
-        </w:rPr>
-        <w:t xml:space="preserve"> </w:t>
-      </w:r>
-      <w:r>
-        <w:rPr>
-          <w:szCs w:val="20"/>
-        </w:rPr>
-        <w:t>–</w:t>
-      </w:r>
-      <w:r>
-        <w:rPr>
-          <w:sz w:val="24"/>
-          <w:szCs w:val="20"/>
-        </w:rPr>
-        <w:t xml:space="preserve"> More variables that are combined to generate the list of file names</w:t>
-      </w:r>
-    </w:p>
-    <w:p>
-      <w:pPr>
-        <w:pStyle w:val="ListParagraph"/>
-        <w:numPr>
-          <w:ilvl w:val="1"/>
-          <w:numId w:val="16"/>
-        </w:numPr>
-        <w:rPr>
-          <w:sz w:val="24"/>
-          <w:szCs w:val="20"/>
-        </w:rPr>
-      </w:pPr>
-      <w:r>
-        <w:rPr>
-          <w:sz w:val="24"/>
-          <w:szCs w:val="20"/>
-        </w:rPr>
-        <w:t>Start slice and end slice define the range of data to be included in the .h5</w:t>
-      </w:r>
-      <w:r>
-        <w:rPr>
-          <w:sz w:val="24"/>
-          <w:szCs w:val="20"/>
-        </w:rPr>
-        <w:t>ebsd</w:t>
-      </w:r>
-      <w:r>
-        <w:rPr>
-          <w:sz w:val="24"/>
-          <w:szCs w:val="20"/>
-        </w:rPr>
-        <w:t xml:space="preserve"> file (i.e. you don’t have to import the entire dataset)</w:t>
-      </w:r>
-      <w:r>
-        <w:rPr>
-          <w:sz w:val="24"/>
-          <w:szCs w:val="20"/>
-        </w:rPr>
-        <w:t>.</w:t>
-      </w:r>
-    </w:p>
-    <w:p>
-      <w:pPr>
-        <w:pStyle w:val="ListParagraph"/>
-        <w:numPr>
-          <w:ilvl w:val="1"/>
-          <w:numId w:val="16"/>
-        </w:numPr>
-        <w:rPr>
-          <w:sz w:val="24"/>
-          <w:szCs w:val="20"/>
-        </w:rPr>
-      </w:pPr>
-      <w:r>
-        <w:rPr>
-          <w:sz w:val="24"/>
-          <w:szCs w:val="20"/>
-        </w:rPr>
-        <w:t xml:space="preserve">Total digits </w:t>
-      </w:r>
-      <w:r>
-        <w:rPr>
-          <w:sz w:val="24"/>
-          <w:szCs w:val="20"/>
-        </w:rPr>
-        <w:t>controls the number of leading zeros that are present in the filename</w:t>
-      </w:r>
-      <w:r>
-        <w:rPr>
-          <w:sz w:val="24"/>
-          <w:szCs w:val="20"/>
-        </w:rPr>
-        <w:t>.</w:t>
-      </w:r>
-    </w:p>
-    <w:p>
-      <w:pPr>
-        <w:pStyle w:val="ListParagraph"/>
-        <w:numPr>
-          <w:ilvl w:val="0"/>
-          <w:numId w:val="16"/>
-        </w:numPr>
-        <w:rPr>
-          <w:sz w:val="24"/>
-          <w:szCs w:val="20"/>
-        </w:rPr>
-      </w:pPr>
-      <w:r>
-        <w:rPr>
-          <w:b/>
-          <w:i/>
-          <w:sz w:val="28"/>
-          <w:szCs w:val="20"/>
-        </w:rPr>
-        <w:t>File List</w:t>
-      </w:r>
-      <w:r>
-        <w:rPr>
-          <w:sz w:val="28"/>
-          <w:szCs w:val="20"/>
-        </w:rPr>
-        <w:t xml:space="preserve"> </w:t>
-      </w:r>
-      <w:r>
-        <w:rPr>
-          <w:sz w:val="24"/>
-          <w:szCs w:val="20"/>
-        </w:rPr>
-        <w:t>– This bank lists all the files t</w:t>
-      </w:r>
-      <w:r>
-        <w:rPr>
-          <w:sz w:val="24"/>
-          <w:szCs w:val="20"/>
-        </w:rPr>
-        <w:t>hat will be included in the .h5ebsd</w:t>
-      </w:r>
-      <w:r>
-        <w:rPr>
-          <w:sz w:val="24"/>
-          <w:szCs w:val="20"/>
-        </w:rPr>
-        <w:t xml:space="preserve"> file based on the inputs cho</w:t>
-      </w:r>
-      <w:r>
-        <w:rPr>
-          <w:sz w:val="24"/>
-          <w:szCs w:val="20"/>
-        </w:rPr>
-        <w:t xml:space="preserve">sen.  </w:t>
-      </w:r>
-    </w:p>
-    <w:p>
-      <w:pPr>
-        <w:pStyle w:val="ListParagraph"/>
-        <w:numPr>
-          <w:ilvl w:val="1"/>
-          <w:numId w:val="16"/>
-        </w:numPr>
-        <w:rPr>
-          <w:sz w:val="28"/>
-        </w:rPr>
-      </w:pPr>
-      <w:r>
-        <w:rPr>
-          <w:sz w:val="24"/>
-          <w:szCs w:val="20"/>
-        </w:rPr>
-        <w:t>The files in the list will have a green light if they are present in the directory selected and a red light if they are not present.</w:t>
-      </w:r>
-    </w:p>
-    <w:p>
-      <w:pPr>
-        <w:rPr>
-          <w:sz w:val="24"/>
-        </w:rPr>
-      </w:pPr>
-    </w:p>
-    <w:p>
-      <w:pPr>
-        <w:rPr>
-          <w:b/>
-          <w:sz w:val="36"/>
-          <w:szCs w:val="32"/>
-        </w:rPr>
-      </w:pPr>
-      <w:r>
-        <w:rPr>
-          <w:b/>
-          <w:sz w:val="36"/>
-          <w:szCs w:val="32"/>
-        </w:rPr>
-        <w:br w:type="page"/>
-      </w:r>
-    </w:p>
-    <w:p>
-      <w:pPr>
-        <w:rPr>
-          <w:b/>
-          <w:sz w:val="36"/>
-          <w:szCs w:val="32"/>
-        </w:rPr>
-      </w:pPr>
-      <w:r>
-        <w:rPr>
-          <w:b/>
-          <w:sz w:val="36"/>
-          <w:szCs w:val="32"/>
-        </w:rPr>
-        <w:lastRenderedPageBreak/>
-        <w:t>Reconstruction Tab</w:t>
-      </w:r>
-    </w:p>
-    <w:p>
-      <w:pPr>
-        <w:rPr>
-          <w:b/>
-          <w:sz w:val="36"/>
-          <w:szCs w:val="32"/>
-        </w:rPr>
-      </w:pPr>
-      <w:r>
-        <w:rPr>
-          <w:b/>
-          <w:noProof/>
-          <w:sz w:val="36"/>
-          <w:szCs w:val="32"/>
-        </w:rPr>
-        <w:drawing>
-          <wp:inline distT="0" distB="0" distL="0" distR="0">
-            <wp:extent cx="5943600" cy="5194935"/>
-            <wp:effectExtent l="19050" t="0" r="0" b="0"/>
-            <wp:docPr id="11" name="Picture 10" descr="Reconstruction - Input.tif"/>
-            <wp:cNvGraphicFramePr>
-              <a:graphicFrameLocks xmlns:a="http://schemas.openxmlformats.org/drawingml/2006/main" noChangeAspect="1"/>
-            </wp:cNvGraphicFramePr>
-            <a:graphic xmlns:a="http://schemas.openxmlformats.org/drawingml/2006/main">
-              <a:graphicData uri="http://schemas.openxmlformats.org/drawingml/2006/picture">
-                <pic:pic xmlns:pic="http://schemas.openxmlformats.org/drawingml/2006/picture">
-                  <pic:nvPicPr>
-                    <pic:cNvPr id="0" name="Reconstruction - Input.tif"/>
                     <pic:cNvPicPr/>
                   </pic:nvPicPr>
                   <pic:blipFill>
@@ -1199,10 +744,11 @@
         <w:pStyle w:val="ListParagraph"/>
         <w:numPr>
           <w:ilvl w:val="0"/>
-          <w:numId w:val="17"/>
-        </w:numPr>
-        <w:rPr>
-          <w:sz w:val="24"/>
+          <w:numId w:val="16"/>
+        </w:numPr>
+        <w:rPr>
+          <w:sz w:val="24"/>
+          <w:szCs w:val="20"/>
         </w:rPr>
       </w:pPr>
       <w:r>
@@ -1210,6 +756,90 @@
           <w:b/>
           <w:i/>
           <w:sz w:val="28"/>
+          <w:szCs w:val="24"/>
+        </w:rPr>
+        <w:t>Input Directory</w:t>
+      </w:r>
+      <w:r>
+        <w:rPr>
+          <w:sz w:val="24"/>
+        </w:rPr>
+        <w:t xml:space="preserve"> – </w:t>
+      </w:r>
+      <w:r>
+        <w:rPr>
+          <w:sz w:val="24"/>
+          <w:szCs w:val="20"/>
+        </w:rPr>
+        <w:t>Directory where the EBSD (.</w:t>
+      </w:r>
+      <w:proofErr w:type="spellStart"/>
+      <w:r>
+        <w:rPr>
+          <w:sz w:val="24"/>
+          <w:szCs w:val="20"/>
+        </w:rPr>
+        <w:t>ang</w:t>
+      </w:r>
+      <w:proofErr w:type="spellEnd"/>
+      <w:r>
+        <w:rPr>
+          <w:sz w:val="24"/>
+          <w:szCs w:val="20"/>
+        </w:rPr>
+        <w:t xml:space="preserve"> or .</w:t>
+      </w:r>
+      <w:proofErr w:type="spellStart"/>
+      <w:r>
+        <w:rPr>
+          <w:sz w:val="24"/>
+          <w:szCs w:val="20"/>
+        </w:rPr>
+        <w:t>ctf</w:t>
+      </w:r>
+      <w:proofErr w:type="spellEnd"/>
+      <w:r>
+        <w:rPr>
+          <w:sz w:val="24"/>
+          <w:szCs w:val="20"/>
+        </w:rPr>
+        <w:t>)</w:t>
+      </w:r>
+      <w:r>
+        <w:rPr>
+          <w:sz w:val="24"/>
+          <w:szCs w:val="20"/>
+        </w:rPr>
+        <w:t xml:space="preserve"> files are located</w:t>
+      </w:r>
+    </w:p>
+    <w:p>
+      <w:pPr>
+        <w:pStyle w:val="ListParagraph"/>
+        <w:numPr>
+          <w:ilvl w:val="1"/>
+          <w:numId w:val="16"/>
+        </w:numPr>
+        <w:rPr>
+          <w:sz w:val="24"/>
+          <w:szCs w:val="20"/>
+        </w:rPr>
+      </w:pPr>
+      <w:r>
+        <w:rPr>
+          <w:b/>
+          <w:i/>
+          <w:sz w:val="24"/>
+          <w:szCs w:val="20"/>
+        </w:rPr>
+        <w:t xml:space="preserve">Total </w:t>
+      </w:r>
+      <w:r>
+        <w:rPr>
+          <w:b/>
+          <w:i/>
+          <w:sz w:val="24"/>
+          <w:szCs w:val="20"/>
         </w:rPr>
         <w:t>EBSD</w:t>
       </w:r>
@@ -1217,36 +847,226 @@
         <w:rPr>
           <w:b/>
           <w:i/>
+          <w:sz w:val="24"/>
+          <w:szCs w:val="20"/>
+        </w:rPr>
+        <w:t xml:space="preserve"> Files Found</w:t>
+      </w:r>
+      <w:r>
+        <w:rPr>
+          <w:sz w:val="24"/>
+          <w:szCs w:val="20"/>
+        </w:rPr>
+        <w:t xml:space="preserve"> - </w:t>
+      </w:r>
+      <w:r>
+        <w:rPr>
+          <w:sz w:val="24"/>
+          <w:szCs w:val="20"/>
+        </w:rPr>
+        <w:t xml:space="preserve">Code will determine how many </w:t>
+      </w:r>
+      <w:r>
+        <w:rPr>
+          <w:sz w:val="24"/>
+          <w:szCs w:val="20"/>
+        </w:rPr>
+        <w:t>EBSD</w:t>
+      </w:r>
+      <w:r>
+        <w:rPr>
+          <w:sz w:val="24"/>
+          <w:szCs w:val="20"/>
+        </w:rPr>
+        <w:t xml:space="preserve"> files are present</w:t>
+      </w:r>
+      <w:r>
+        <w:rPr>
+          <w:sz w:val="24"/>
+          <w:szCs w:val="20"/>
+        </w:rPr>
+        <w:t>.</w:t>
+      </w:r>
+    </w:p>
+    <w:p>
+      <w:pPr>
+        <w:pStyle w:val="ListParagraph"/>
+        <w:numPr>
+          <w:ilvl w:val="1"/>
+          <w:numId w:val="16"/>
+        </w:numPr>
+        <w:rPr>
+          <w:sz w:val="24"/>
+          <w:szCs w:val="20"/>
+        </w:rPr>
+      </w:pPr>
+      <w:r>
+        <w:rPr>
+          <w:sz w:val="24"/>
+          <w:szCs w:val="20"/>
+        </w:rPr>
+        <w:t xml:space="preserve">Currently </w:t>
+      </w:r>
+      <w:proofErr w:type="gramStart"/>
+      <w:r>
+        <w:rPr>
+          <w:sz w:val="24"/>
+          <w:szCs w:val="20"/>
+        </w:rPr>
+        <w:t>only .</w:t>
+      </w:r>
+      <w:proofErr w:type="spellStart"/>
+      <w:r>
+        <w:rPr>
+          <w:sz w:val="24"/>
+          <w:szCs w:val="20"/>
+        </w:rPr>
+        <w:t>ang</w:t>
+      </w:r>
+      <w:proofErr w:type="spellEnd"/>
+      <w:proofErr w:type="gramEnd"/>
+      <w:r>
+        <w:rPr>
+          <w:sz w:val="24"/>
+          <w:szCs w:val="20"/>
+        </w:rPr>
+        <w:t xml:space="preserve"> and .</w:t>
+      </w:r>
+      <w:proofErr w:type="spellStart"/>
+      <w:r>
+        <w:rPr>
+          <w:sz w:val="24"/>
+          <w:szCs w:val="20"/>
+        </w:rPr>
+        <w:t>ctf</w:t>
+      </w:r>
+      <w:proofErr w:type="spellEnd"/>
+      <w:r>
+        <w:rPr>
+          <w:sz w:val="24"/>
+          <w:szCs w:val="20"/>
+        </w:rPr>
+        <w:t xml:space="preserve"> files are supported</w:t>
+      </w:r>
+      <w:r>
+        <w:rPr>
+          <w:sz w:val="24"/>
+          <w:szCs w:val="20"/>
+        </w:rPr>
+        <w:t>.</w:t>
+      </w:r>
+    </w:p>
+    <w:p>
+      <w:pPr>
+        <w:pStyle w:val="ListParagraph"/>
+        <w:numPr>
+          <w:ilvl w:val="0"/>
+          <w:numId w:val="16"/>
+        </w:numPr>
+        <w:rPr>
+          <w:szCs w:val="20"/>
+        </w:rPr>
+      </w:pPr>
+      <w:r>
+        <w:rPr>
+          <w:b/>
+          <w:i/>
           <w:sz w:val="28"/>
-        </w:rPr>
-        <w:t xml:space="preserve"> HDF5 File</w:t>
+          <w:szCs w:val="20"/>
+        </w:rPr>
+        <w:t>Output File</w:t>
       </w:r>
       <w:r>
         <w:rPr>
           <w:sz w:val="28"/>
+          <w:szCs w:val="20"/>
         </w:rPr>
         <w:t xml:space="preserve"> </w:t>
       </w:r>
       <w:r>
+        <w:rPr>
+          <w:szCs w:val="20"/>
+        </w:rPr>
         <w:t xml:space="preserve">– </w:t>
       </w:r>
       <w:r>
         <w:rPr>
           <w:sz w:val="24"/>
-        </w:rPr>
-        <w:t>This is the</w:t>
-      </w:r>
-      <w:r>
-        <w:rPr>
-          <w:sz w:val="24"/>
-        </w:rPr>
-        <w:t xml:space="preserve"> name and location of the .h5ebsd</w:t>
-      </w:r>
-      <w:r>
-        <w:rPr>
-          <w:sz w:val="24"/>
-        </w:rPr>
-        <w:t xml:space="preserve"> file you wish to reconstruct</w:t>
+          <w:szCs w:val="20"/>
+        </w:rPr>
+        <w:t xml:space="preserve">Name and location of desired </w:t>
+      </w:r>
+      <w:proofErr w:type="gramStart"/>
+      <w:r>
+        <w:rPr>
+          <w:sz w:val="24"/>
+          <w:szCs w:val="20"/>
+        </w:rPr>
+        <w:t>output .h5</w:t>
+      </w:r>
+      <w:r>
+        <w:rPr>
+          <w:sz w:val="24"/>
+          <w:szCs w:val="20"/>
+        </w:rPr>
+        <w:t>ebsd</w:t>
+      </w:r>
+      <w:proofErr w:type="gramEnd"/>
+      <w:r>
+        <w:rPr>
+          <w:sz w:val="24"/>
+          <w:szCs w:val="20"/>
+        </w:rPr>
+        <w:t xml:space="preserve"> file</w:t>
+      </w:r>
+    </w:p>
+    <w:p>
+      <w:pPr>
+        <w:pStyle w:val="ListParagraph"/>
+        <w:numPr>
+          <w:ilvl w:val="0"/>
+          <w:numId w:val="16"/>
+        </w:numPr>
+        <w:rPr>
+          <w:sz w:val="24"/>
+          <w:szCs w:val="20"/>
+        </w:rPr>
+      </w:pPr>
+      <w:r>
+        <w:rPr>
+          <w:b/>
+          <w:i/>
+          <w:sz w:val="28"/>
+          <w:szCs w:val="20"/>
+        </w:rPr>
+        <w:t>Z spacing</w:t>
+      </w:r>
+      <w:r>
+        <w:rPr>
+          <w:sz w:val="28"/>
+          <w:szCs w:val="20"/>
+        </w:rPr>
+        <w:t xml:space="preserve"> </w:t>
+      </w:r>
+      <w:r>
+        <w:rPr>
+          <w:szCs w:val="20"/>
+        </w:rPr>
+        <w:t xml:space="preserve">– </w:t>
+      </w:r>
+      <w:r>
+        <w:rPr>
+          <w:sz w:val="24"/>
+          <w:szCs w:val="20"/>
+        </w:rPr>
+        <w:t xml:space="preserve">This is the spacing between </w:t>
+      </w:r>
+      <w:r>
+        <w:rPr>
+          <w:sz w:val="24"/>
+          <w:szCs w:val="20"/>
+        </w:rPr>
+        <w:t>z slices</w:t>
       </w:r>
     </w:p>
     <w:p>
@@ -1254,111 +1074,245 @@
         <w:pStyle w:val="ListParagraph"/>
         <w:numPr>
           <w:ilvl w:val="1"/>
-          <w:numId w:val="17"/>
-        </w:numPr>
-        <w:rPr>
-          <w:b/>
-          <w:i/>
-          <w:sz w:val="24"/>
-        </w:rPr>
-      </w:pPr>
-      <w:r>
-        <w:rPr>
-          <w:sz w:val="24"/>
-        </w:rPr>
-        <w:t xml:space="preserve">The </w:t>
-      </w:r>
-      <w:r>
-        <w:rPr>
-          <w:b/>
-          <w:i/>
-          <w:sz w:val="24"/>
-        </w:rPr>
-        <w:t>minimum and maximum slice</w:t>
-      </w:r>
-      <w:r>
-        <w:rPr>
-          <w:sz w:val="24"/>
-        </w:rPr>
-        <w:t xml:space="preserve"> numbers will be automatically displayed with the </w:t>
-      </w:r>
-      <w:r>
-        <w:rPr>
-          <w:b/>
-          <w:i/>
-          <w:sz w:val="24"/>
-        </w:rPr>
-        <w:t>x, y, and z</w:t>
-      </w:r>
-      <w:r>
-        <w:rPr>
-          <w:b/>
-          <w:i/>
-          <w:sz w:val="24"/>
+          <w:numId w:val="16"/>
+        </w:numPr>
+        <w:rPr>
+          <w:sz w:val="24"/>
+          <w:szCs w:val="20"/>
+        </w:rPr>
+      </w:pPr>
+      <w:r>
+        <w:rPr>
+          <w:sz w:val="24"/>
+          <w:szCs w:val="20"/>
+        </w:rPr>
+        <w:t xml:space="preserve">Note that the x and y </w:t>
+      </w:r>
+      <w:r>
+        <w:rPr>
+          <w:sz w:val="24"/>
+          <w:szCs w:val="20"/>
+        </w:rPr>
+        <w:t>spacing</w:t>
+      </w:r>
+      <w:r>
+        <w:rPr>
+          <w:sz w:val="24"/>
+          <w:szCs w:val="20"/>
+        </w:rPr>
+        <w:t xml:space="preserve"> are automatically read from the </w:t>
+      </w:r>
+      <w:r>
+        <w:rPr>
+          <w:sz w:val="24"/>
+          <w:szCs w:val="20"/>
+        </w:rPr>
+        <w:t>EBSD</w:t>
+      </w:r>
+      <w:r>
+        <w:rPr>
+          <w:sz w:val="24"/>
+          <w:szCs w:val="20"/>
+        </w:rPr>
+        <w:t xml:space="preserve"> files</w:t>
+      </w:r>
+      <w:r>
+        <w:rPr>
+          <w:sz w:val="24"/>
+          <w:szCs w:val="20"/>
+        </w:rPr>
+        <w:t>.</w:t>
+      </w:r>
+    </w:p>
+    <w:p>
+      <w:pPr>
+        <w:pStyle w:val="ListParagraph"/>
+        <w:numPr>
+          <w:ilvl w:val="1"/>
+          <w:numId w:val="16"/>
+        </w:numPr>
+        <w:rPr>
+          <w:sz w:val="24"/>
+          <w:szCs w:val="20"/>
+        </w:rPr>
+      </w:pPr>
+      <w:r>
+        <w:rPr>
+          <w:sz w:val="24"/>
+          <w:szCs w:val="20"/>
+        </w:rPr>
+        <w:t>If the x and y spacing values change, the ones in the first section are used</w:t>
+      </w:r>
+      <w:r>
+        <w:rPr>
+          <w:sz w:val="24"/>
+          <w:szCs w:val="20"/>
+        </w:rPr>
+        <w:t>.</w:t>
+      </w:r>
+    </w:p>
+    <w:p>
+      <w:pPr>
+        <w:pStyle w:val="ListParagraph"/>
+        <w:numPr>
+          <w:ilvl w:val="0"/>
+          <w:numId w:val="16"/>
+        </w:numPr>
+        <w:rPr>
+          <w:sz w:val="24"/>
+          <w:szCs w:val="20"/>
+        </w:rPr>
+      </w:pPr>
+      <w:r>
+        <w:rPr>
+          <w:b/>
+          <w:i/>
+          <w:sz w:val="28"/>
+          <w:szCs w:val="20"/>
+        </w:rPr>
+        <w:lastRenderedPageBreak/>
+        <w:t>File Prefix, Suffix and File Extension</w:t>
+      </w:r>
+      <w:r>
+        <w:rPr>
+          <w:sz w:val="28"/>
+          <w:szCs w:val="20"/>
         </w:rPr>
         <w:t xml:space="preserve"> </w:t>
       </w:r>
       <w:r>
         <w:rPr>
-          <w:b/>
-          <w:i/>
-          <w:sz w:val="24"/>
-        </w:rPr>
-        <w:t xml:space="preserve">dimensions and </w:t>
-      </w:r>
-      <w:r>
-        <w:rPr>
-          <w:b/>
-          <w:i/>
-          <w:sz w:val="24"/>
-        </w:rPr>
-        <w:t>resolution</w:t>
-      </w:r>
-      <w:r>
-        <w:rPr>
-          <w:b/>
-          <w:i/>
-          <w:sz w:val="24"/>
-        </w:rPr>
-        <w:t>s</w:t>
-      </w:r>
-      <w:r>
-        <w:rPr>
-          <w:b/>
-          <w:i/>
-          <w:sz w:val="24"/>
+          <w:szCs w:val="20"/>
+        </w:rPr>
+        <w:t xml:space="preserve">– </w:t>
+      </w:r>
+      <w:r>
+        <w:rPr>
+          <w:sz w:val="24"/>
+          <w:szCs w:val="20"/>
+        </w:rPr>
+        <w:t>Variables that are combined to generate the list of file names</w:t>
+      </w:r>
+    </w:p>
+    <w:p>
+      <w:pPr>
+        <w:pStyle w:val="ListParagraph"/>
+        <w:numPr>
+          <w:ilvl w:val="1"/>
+          <w:numId w:val="16"/>
+        </w:numPr>
+        <w:rPr>
+          <w:sz w:val="24"/>
+          <w:szCs w:val="20"/>
+        </w:rPr>
+      </w:pPr>
+      <w:r>
+        <w:rPr>
+          <w:sz w:val="24"/>
+          <w:szCs w:val="20"/>
+        </w:rPr>
+        <w:t>These values should all be automatically determined, but should be checked if there are weird prefixes or suffixes</w:t>
+      </w:r>
+      <w:r>
+        <w:rPr>
+          <w:sz w:val="24"/>
+          <w:szCs w:val="20"/>
+        </w:rPr>
+        <w:t>.</w:t>
+      </w:r>
+    </w:p>
+    <w:p>
+      <w:pPr>
+        <w:pStyle w:val="ListParagraph"/>
+        <w:numPr>
+          <w:ilvl w:val="0"/>
+          <w:numId w:val="16"/>
+        </w:numPr>
+        <w:rPr>
+          <w:b/>
+          <w:i/>
+          <w:sz w:val="24"/>
+          <w:szCs w:val="20"/>
+        </w:rPr>
+      </w:pPr>
+      <w:r>
+        <w:rPr>
+          <w:b/>
+          <w:i/>
+          <w:sz w:val="28"/>
+          <w:szCs w:val="20"/>
+        </w:rPr>
+        <w:t>Start Slice, End Slice and Total Digits</w:t>
+      </w:r>
+      <w:r>
+        <w:rPr>
+          <w:b/>
+          <w:i/>
+          <w:sz w:val="28"/>
+          <w:szCs w:val="20"/>
         </w:rPr>
         <w:t xml:space="preserve"> </w:t>
       </w:r>
       <w:r>
         <w:rPr>
-          <w:b/>
-          <w:i/>
-          <w:sz w:val="24"/>
-        </w:rPr>
-        <w:t>(</w:t>
-      </w:r>
-      <w:r>
-        <w:rPr>
-          <w:b/>
-          <w:i/>
-          <w:sz w:val="24"/>
-        </w:rPr>
-        <w:t>or spacing</w:t>
-      </w:r>
-      <w:r>
-        <w:rPr>
-          <w:b/>
-          <w:i/>
-          <w:sz w:val="24"/>
-        </w:rPr>
-        <w:t>s)</w:t>
-      </w:r>
-      <w:r>
-        <w:rPr>
-          <w:b/>
-          <w:i/>
-          <w:sz w:val="24"/>
+          <w:szCs w:val="20"/>
+        </w:rPr>
+        <w:t>–</w:t>
+      </w:r>
+      <w:r>
+        <w:rPr>
+          <w:sz w:val="24"/>
+          <w:szCs w:val="20"/>
+        </w:rPr>
+        <w:t xml:space="preserve"> More variables that are combined to generate the list of file names</w:t>
+      </w:r>
+    </w:p>
+    <w:p>
+      <w:pPr>
+        <w:pStyle w:val="ListParagraph"/>
+        <w:numPr>
+          <w:ilvl w:val="1"/>
+          <w:numId w:val="16"/>
+        </w:numPr>
+        <w:rPr>
+          <w:sz w:val="24"/>
+          <w:szCs w:val="20"/>
+        </w:rPr>
+      </w:pPr>
+      <w:r>
+        <w:rPr>
+          <w:sz w:val="24"/>
+          <w:szCs w:val="20"/>
+        </w:rPr>
+        <w:t xml:space="preserve">Start slice and end slice define the range of data to be included in </w:t>
+      </w:r>
+      <w:proofErr w:type="gramStart"/>
+      <w:r>
+        <w:rPr>
+          <w:sz w:val="24"/>
+          <w:szCs w:val="20"/>
+        </w:rPr>
+        <w:t>the .h5</w:t>
+      </w:r>
+      <w:r>
+        <w:rPr>
+          <w:sz w:val="24"/>
+          <w:szCs w:val="20"/>
+        </w:rPr>
+        <w:t>ebsd</w:t>
+      </w:r>
+      <w:proofErr w:type="gramEnd"/>
+      <w:r>
+        <w:rPr>
+          <w:sz w:val="24"/>
+          <w:szCs w:val="20"/>
+        </w:rPr>
+        <w:t xml:space="preserve"> file (i.e. you don’t have to import the entire dataset)</w:t>
+      </w:r>
+      <w:r>
+        <w:rPr>
+          <w:sz w:val="24"/>
+          <w:szCs w:val="20"/>
         </w:rPr>
         <w:t>.</w:t>
       </w:r>
@@ -1367,11 +1321,46 @@
       <w:pPr>
         <w:pStyle w:val="ListParagraph"/>
         <w:numPr>
+          <w:ilvl w:val="1"/>
+          <w:numId w:val="16"/>
+        </w:numPr>
+        <w:rPr>
+          <w:sz w:val="24"/>
+          <w:szCs w:val="20"/>
+        </w:rPr>
+      </w:pPr>
+      <w:r>
+        <w:rPr>
+          <w:sz w:val="24"/>
+          <w:szCs w:val="20"/>
+        </w:rPr>
+        <w:t>Total digits control</w:t>
+      </w:r>
+      <w:r>
+        <w:rPr>
+          <w:sz w:val="24"/>
+          <w:szCs w:val="20"/>
+        </w:rPr>
+        <w:t xml:space="preserve"> the number of leading zeros that are present in the filename</w:t>
+      </w:r>
+      <w:r>
+        <w:rPr>
+          <w:sz w:val="24"/>
+          <w:szCs w:val="20"/>
+        </w:rPr>
+        <w:t>.</w:t>
+      </w:r>
+    </w:p>
+    <w:p>
+      <w:pPr>
+        <w:pStyle w:val="ListParagraph"/>
+        <w:numPr>
           <w:ilvl w:val="0"/>
-          <w:numId w:val="17"/>
-        </w:numPr>
-        <w:rPr>
-          <w:sz w:val="24"/>
+          <w:numId w:val="16"/>
+        </w:numPr>
+        <w:rPr>
+          <w:sz w:val="24"/>
+          <w:szCs w:val="20"/>
         </w:rPr>
       </w:pPr>
       <w:r>
@@ -1379,8 +1368,53 @@
           <w:b/>
           <w:i/>
           <w:sz w:val="28"/>
-        </w:rPr>
-        <w:t>Input Parameters</w:t>
+          <w:szCs w:val="20"/>
+        </w:rPr>
+        <w:t>File List</w:t>
+      </w:r>
+      <w:r>
+        <w:rPr>
+          <w:sz w:val="28"/>
+          <w:szCs w:val="20"/>
+        </w:rPr>
+        <w:t xml:space="preserve"> </w:t>
+      </w:r>
+      <w:r>
+        <w:rPr>
+          <w:sz w:val="24"/>
+          <w:szCs w:val="20"/>
+        </w:rPr>
+        <w:t>– This lists all the files t</w:t>
+      </w:r>
+      <w:r>
+        <w:rPr>
+          <w:sz w:val="24"/>
+          <w:szCs w:val="20"/>
+        </w:rPr>
+        <w:t xml:space="preserve">hat will be included in </w:t>
+      </w:r>
+      <w:proofErr w:type="gramStart"/>
+      <w:r>
+        <w:rPr>
+          <w:sz w:val="24"/>
+          <w:szCs w:val="20"/>
+        </w:rPr>
+        <w:t>the .h5ebsd</w:t>
+      </w:r>
+      <w:proofErr w:type="gramEnd"/>
+      <w:r>
+        <w:rPr>
+          <w:sz w:val="24"/>
+          <w:szCs w:val="20"/>
+        </w:rPr>
+        <w:t xml:space="preserve"> file based on the inputs cho</w:t>
+      </w:r>
+      <w:r>
+        <w:rPr>
+          <w:sz w:val="24"/>
+          <w:szCs w:val="20"/>
+        </w:rPr>
+        <w:t xml:space="preserve">sen.  </w:t>
       </w:r>
     </w:p>
     <w:p>
@@ -1388,700 +1422,82 @@
         <w:pStyle w:val="ListParagraph"/>
         <w:numPr>
           <w:ilvl w:val="1"/>
-          <w:numId w:val="17"/>
-        </w:numPr>
-        <w:rPr>
-          <w:sz w:val="24"/>
-          <w:szCs w:val="24"/>
-        </w:rPr>
-      </w:pPr>
-      <w:r>
-        <w:rPr>
-          <w:b/>
-          <w:i/>
-          <w:sz w:val="24"/>
-          <w:szCs w:val="24"/>
-        </w:rPr>
-        <w:t>Start Slice and End Slice</w:t>
-      </w:r>
-      <w:r>
-        <w:rPr>
-          <w:sz w:val="24"/>
-          <w:szCs w:val="24"/>
-        </w:rPr>
-        <w:t xml:space="preserve"> – This defines the range of sections you wish to reconstruct</w:t>
-      </w:r>
-    </w:p>
-    <w:p>
-      <w:pPr>
-        <w:pStyle w:val="ListParagraph"/>
-        <w:numPr>
-          <w:ilvl w:val="2"/>
-          <w:numId w:val="17"/>
-        </w:numPr>
-        <w:rPr>
-          <w:sz w:val="24"/>
-        </w:rPr>
-      </w:pPr>
-      <w:r>
-        <w:rPr>
-          <w:sz w:val="24"/>
-        </w:rPr>
-        <w:t>Like you can choose to not import the entire dataset, you can choose to not reconstruct everything you imported</w:t>
-      </w:r>
-      <w:r>
-        <w:rPr>
-          <w:sz w:val="24"/>
-        </w:rPr>
-        <w:t>.</w:t>
-      </w:r>
-    </w:p>
-    <w:p>
-      <w:pPr>
-        <w:pStyle w:val="ListParagraph"/>
-        <w:numPr>
-          <w:ilvl w:val="1"/>
-          <w:numId w:val="17"/>
-        </w:numPr>
-        <w:rPr>
-          <w:sz w:val="24"/>
-        </w:rPr>
-      </w:pPr>
-      <w:r>
-        <w:rPr>
-          <w:b/>
-          <w:i/>
-          <w:sz w:val="24"/>
-        </w:rPr>
-        <w:t xml:space="preserve">Alignment Method </w:t>
-      </w:r>
-      <w:r>
-        <w:rPr>
-          <w:sz w:val="24"/>
-        </w:rPr>
-        <w:t xml:space="preserve">– this allows the user to choose the method used to align neighboring sections.  Outer Boundary simply tries to align the area identified as </w:t>
-      </w:r>
-      <w:r>
-        <w:rPr>
-          <w:sz w:val="24"/>
+          <w:numId w:val="16"/>
+        </w:numPr>
+        <w:rPr>
+          <w:sz w:val="28"/>
+        </w:rPr>
+      </w:pPr>
+      <w:r>
+        <w:rPr>
+          <w:sz w:val="24"/>
+          <w:szCs w:val="20"/>
+        </w:rPr>
+        <w:t>The files in the list will have a green light if they are present in the directory selected and a red light if they are not present.</w:t>
+      </w:r>
+    </w:p>
+    <w:p>
+      <w:pPr>
+        <w:rPr>
+          <w:sz w:val="24"/>
+        </w:rPr>
+      </w:pPr>
+    </w:p>
+    <w:p>
+      <w:pPr>
+        <w:rPr>
+          <w:b/>
+          <w:sz w:val="36"/>
+          <w:szCs w:val="32"/>
+        </w:rPr>
+      </w:pPr>
+      <w:r>
+        <w:rPr>
+          <w:b/>
+          <w:sz w:val="36"/>
+          <w:szCs w:val="32"/>
+        </w:rPr>
+        <w:br w:type="page"/>
+      </w:r>
+    </w:p>
+    <w:p>
+      <w:pPr>
+        <w:rPr>
+          <w:b/>
+          <w:sz w:val="36"/>
+          <w:szCs w:val="32"/>
+        </w:rPr>
+      </w:pPr>
+      <w:r>
+        <w:rPr>
+          <w:b/>
+          <w:sz w:val="36"/>
+          <w:szCs w:val="32"/>
         </w:rPr>
         <w:lastRenderedPageBreak/>
-        <w:t xml:space="preserve">sample on each section.  Minimum Disorientation moves the sections until there is a minimum value of disorientation between all voxels in one section and </w:t>
-      </w:r>
-      <w:r>
-        <w:rPr>
-          <w:sz w:val="24"/>
-        </w:rPr>
-        <w:t xml:space="preserve">the </w:t>
-      </w:r>
-      <w:r>
-        <w:rPr>
-          <w:sz w:val="24"/>
-        </w:rPr>
-        <w:t>voxel directly above it in the next section.  Mutual information segments each section independently and then performs a mutual information analysis on the grain ids.</w:t>
-      </w:r>
-    </w:p>
-    <w:p>
-      <w:pPr>
-        <w:pStyle w:val="ListParagraph"/>
-        <w:numPr>
-          <w:ilvl w:val="1"/>
-          <w:numId w:val="17"/>
-        </w:numPr>
-        <w:rPr>
-          <w:sz w:val="24"/>
-        </w:rPr>
-      </w:pPr>
-      <w:r>
-        <w:rPr>
-          <w:b/>
-          <w:i/>
-          <w:sz w:val="24"/>
-        </w:rPr>
-        <w:t>Min Grain Size</w:t>
-      </w:r>
-      <w:r>
-        <w:rPr>
-          <w:sz w:val="24"/>
-        </w:rPr>
-        <w:t xml:space="preserve"> – this a clean-up filter that can be set to merge grains below a defined size after grains have been formed.  </w:t>
-      </w:r>
-      <w:r>
-        <w:rPr>
-          <w:sz w:val="24"/>
-        </w:rPr>
-        <w:t>T</w:t>
-      </w:r>
-      <w:r>
-        <w:rPr>
-          <w:sz w:val="24"/>
-        </w:rPr>
-        <w:t xml:space="preserve">he </w:t>
-      </w:r>
-      <w:r>
-        <w:rPr>
-          <w:sz w:val="24"/>
-        </w:rPr>
-        <w:t xml:space="preserve">voxels of the removed </w:t>
-      </w:r>
-      <w:r>
-        <w:rPr>
-          <w:sz w:val="24"/>
-        </w:rPr>
-        <w:t>grains are reset to unassigned and then the region is filled in by a local grain growth algorithm</w:t>
-      </w:r>
-      <w:r>
-        <w:rPr>
-          <w:sz w:val="24"/>
-        </w:rPr>
-        <w:t>.</w:t>
-      </w:r>
-    </w:p>
-    <w:p>
-      <w:pPr>
-        <w:pStyle w:val="ListParagraph"/>
-        <w:numPr>
-          <w:ilvl w:val="1"/>
-          <w:numId w:val="17"/>
-        </w:numPr>
-        <w:rPr>
-          <w:sz w:val="24"/>
-        </w:rPr>
-      </w:pPr>
-      <w:r>
-        <w:rPr>
-          <w:b/>
-          <w:i/>
-          <w:sz w:val="24"/>
-        </w:rPr>
-        <w:t>Disorient. Tol.</w:t>
-      </w:r>
-      <w:r>
-        <w:rPr>
-          <w:sz w:val="24"/>
-        </w:rPr>
-        <w:t xml:space="preserve"> – this is the orientation difference tolerance allowed between neighboring </w:t>
-      </w:r>
-      <w:r>
-        <w:rPr>
-          <w:sz w:val="24"/>
-        </w:rPr>
-        <w:t>voxels</w:t>
-      </w:r>
-      <w:r>
-        <w:rPr>
-          <w:sz w:val="24"/>
-        </w:rPr>
-        <w:t xml:space="preserve"> </w:t>
-      </w:r>
-      <w:r>
-        <w:rPr>
-          <w:sz w:val="24"/>
-        </w:rPr>
-        <w:t xml:space="preserve">before they are declared to belong to </w:t>
-      </w:r>
-      <w:r>
-        <w:rPr>
-          <w:sz w:val="24"/>
-        </w:rPr>
-        <w:t>different grains</w:t>
-      </w:r>
-      <w:r>
-        <w:rPr>
-          <w:sz w:val="24"/>
-        </w:rPr>
-        <w:t>.  Neighboring voxels with misorientations lower than the tolerance are joined during a burn algorithm.</w:t>
-      </w:r>
-    </w:p>
-    <w:p>
-      <w:pPr>
-        <w:pStyle w:val="ListParagraph"/>
-        <w:numPr>
-          <w:ilvl w:val="1"/>
-          <w:numId w:val="17"/>
-        </w:numPr>
-        <w:rPr>
-          <w:sz w:val="24"/>
-        </w:rPr>
-      </w:pPr>
-      <w:r>
-        <w:rPr>
-          <w:b/>
-          <w:i/>
-          <w:sz w:val="24"/>
-        </w:rPr>
-        <w:t>Reference Frame Origin</w:t>
-      </w:r>
-      <w:r>
-        <w:rPr>
-          <w:b/>
-          <w:i/>
-          <w:sz w:val="24"/>
-        </w:rPr>
-        <w:t xml:space="preserve"> </w:t>
-      </w:r>
-      <w:r>
-        <w:rPr>
-          <w:sz w:val="24"/>
-        </w:rPr>
-        <w:t>–</w:t>
-      </w:r>
-      <w:r>
-        <w:rPr>
-          <w:sz w:val="24"/>
-        </w:rPr>
-        <w:t xml:space="preserve"> this defines the location of the origin in the EBSD </w:t>
-      </w:r>
-      <w:r>
-        <w:rPr>
-          <w:sz w:val="24"/>
-        </w:rPr>
-        <w:t>file</w:t>
-      </w:r>
-      <w:r>
-        <w:rPr>
-          <w:sz w:val="24"/>
-        </w:rPr>
-        <w:t>(s)</w:t>
-      </w:r>
-      <w:r>
-        <w:rPr>
-          <w:sz w:val="24"/>
-        </w:rPr>
-        <w:t xml:space="preserve">.  </w:t>
-      </w:r>
-      <w:r>
-        <w:rPr>
-          <w:sz w:val="24"/>
-        </w:rPr>
-        <w:t xml:space="preserve">Note that TSL and HKL define different locations on an EBSD scan as the origin.  Additionally, the origin may be defined differently for the Euler angles and the morphological features.  This setting allows the user to define what location </w:t>
-      </w:r>
-      <w:r>
-        <w:rPr>
-          <w:sz w:val="24"/>
-        </w:rPr>
-        <w:t xml:space="preserve">(corner of the scan) </w:t>
-      </w:r>
-      <w:r>
-        <w:rPr>
-          <w:sz w:val="24"/>
-        </w:rPr>
-        <w:t>in the 2D EBSD map they want to be the origin for both the Euler angles and morphological features.  The Euler angles and x/y</w:t>
-      </w:r>
-      <w:r>
-        <w:rPr>
-          <w:sz w:val="24"/>
-        </w:rPr>
-        <w:t>/z</w:t>
-      </w:r>
-      <w:r>
-        <w:rPr>
-          <w:sz w:val="24"/>
-        </w:rPr>
-        <w:t xml:space="preserve"> coordinates of the scan are all consistently modified</w:t>
-      </w:r>
-      <w:r>
-        <w:rPr>
-          <w:sz w:val="24"/>
-        </w:rPr>
-        <w:t xml:space="preserve"> (in conjunction with the reference z-direction)</w:t>
-      </w:r>
-      <w:r>
-        <w:rPr>
-          <w:sz w:val="24"/>
-        </w:rPr>
-        <w:t xml:space="preserve"> by the code during reconstruction and not changed in the .h5</w:t>
-      </w:r>
-      <w:r>
-        <w:rPr>
-          <w:sz w:val="24"/>
-        </w:rPr>
-        <w:t>ebsd</w:t>
-      </w:r>
-      <w:r>
-        <w:rPr>
-          <w:sz w:val="24"/>
-        </w:rPr>
-        <w:t xml:space="preserve"> file (which means the origin needs to be set every time the dataset is reconstructed</w:t>
-      </w:r>
-      <w:r>
-        <w:rPr>
-          <w:sz w:val="24"/>
-        </w:rPr>
-        <w:t>)</w:t>
-      </w:r>
-      <w:r>
-        <w:rPr>
-          <w:sz w:val="24"/>
-        </w:rPr>
-        <w:t>.</w:t>
-      </w:r>
-      <w:r>
-        <w:rPr>
-          <w:sz w:val="24"/>
-        </w:rPr>
-        <w:t xml:space="preserve"> </w:t>
-      </w:r>
-    </w:p>
-    <w:p>
-      <w:pPr>
-        <w:pStyle w:val="ListParagraph"/>
-        <w:numPr>
-          <w:ilvl w:val="1"/>
-          <w:numId w:val="17"/>
-        </w:numPr>
-        <w:rPr>
-          <w:sz w:val="24"/>
-        </w:rPr>
-      </w:pPr>
-      <w:r>
-        <w:rPr>
-          <w:b/>
-          <w:i/>
-          <w:sz w:val="24"/>
-        </w:rPr>
-        <w:t>Reference Z Direction</w:t>
-      </w:r>
-      <w:r>
-        <w:rPr>
-          <w:b/>
-          <w:i/>
-          <w:sz w:val="24"/>
-        </w:rPr>
-        <w:t xml:space="preserve"> </w:t>
-      </w:r>
-      <w:r>
-        <w:rPr>
-          <w:sz w:val="24"/>
-        </w:rPr>
-        <w:t xml:space="preserve">– this defines the </w:t>
-      </w:r>
-      <w:r>
-        <w:rPr>
-          <w:sz w:val="24"/>
-        </w:rPr>
-        <w:t xml:space="preserve">positive z-direction relative to </w:t>
-      </w:r>
-      <w:r>
-        <w:rPr>
-          <w:sz w:val="24"/>
-        </w:rPr>
-        <w:t xml:space="preserve">the </w:t>
-      </w:r>
-      <w:r>
-        <w:rPr>
-          <w:sz w:val="24"/>
-        </w:rPr>
-        <w:t>EBSD</w:t>
-      </w:r>
-      <w:r>
-        <w:rPr>
-          <w:sz w:val="24"/>
-        </w:rPr>
-        <w:t xml:space="preserve"> file</w:t>
-      </w:r>
-      <w:r>
-        <w:rPr>
-          <w:sz w:val="24"/>
-        </w:rPr>
-        <w:t>(s)</w:t>
-      </w:r>
-      <w:r>
-        <w:rPr>
-          <w:sz w:val="24"/>
-        </w:rPr>
-        <w:t>.</w:t>
-      </w:r>
-      <w:r>
-        <w:rPr>
-          <w:sz w:val="24"/>
-        </w:rPr>
-        <w:t xml:space="preserve"> This does two things, first it sets the order of stacking of the sections (into the slice means the first slice is on </w:t>
-      </w:r>
-      <w:r>
-        <w:rPr>
-          <w:sz w:val="24"/>
-        </w:rPr>
-        <w:t xml:space="preserve">the bottom of the stack </w:t>
-      </w:r>
-      <w:r>
-        <w:rPr>
-          <w:sz w:val="24"/>
-        </w:rPr>
-        <w:t>and out of slice means the first slice is the top</w:t>
-      </w:r>
-      <w:r>
-        <w:rPr>
-          <w:sz w:val="24"/>
-        </w:rPr>
-        <w:t xml:space="preserve"> of the stack) and second it defines the x and y directions of the scan because the setting the origin only places the origin, while defining the positive z-direction sets x and y by the right-hand rule.  Note that the box itself is always placed in the positive (x, y and z) quadrant.</w:t>
-      </w:r>
-    </w:p>
-    <w:p>
-      <w:pPr>
-        <w:pStyle w:val="ListParagraph"/>
-        <w:numPr>
-          <w:ilvl w:val="1"/>
-          <w:numId w:val="17"/>
-        </w:numPr>
-        <w:rPr>
-          <w:sz w:val="24"/>
-        </w:rPr>
-      </w:pPr>
-      <w:r>
-        <w:rPr>
-          <w:b/>
-          <w:i/>
-          <w:sz w:val="24"/>
-        </w:rPr>
-        <w:t>Merge Twins</w:t>
-      </w:r>
-      <w:r>
-        <w:rPr>
-          <w:sz w:val="24"/>
-        </w:rPr>
-        <w:t xml:space="preserve"> – this is an option that will </w:t>
-      </w:r>
-      <w:r>
-        <w:rPr>
-          <w:sz w:val="24"/>
-        </w:rPr>
-        <w:t>indentify neighboring grains that have a twin relationship (</w:t>
-      </w:r>
-      <w:r>
-        <w:rPr>
-          <w:rFonts w:ascii="Arial" w:hAnsi="Arial" w:cs="Arial"/>
-          <w:sz w:val="24"/>
-        </w:rPr>
-        <w:t>Σ3, Σ5, Σ9</w:t>
-      </w:r>
-      <w:r>
-        <w:rPr>
-          <w:sz w:val="24"/>
-        </w:rPr>
-        <w:t>)</w:t>
-      </w:r>
-      <w:r>
-        <w:rPr>
-          <w:sz w:val="24"/>
-        </w:rPr>
-        <w:t xml:space="preserve"> </w:t>
-      </w:r>
-      <w:r>
-        <w:rPr>
-          <w:sz w:val="24"/>
-        </w:rPr>
-        <w:t>and merge them together.  Effectively, this is a second burn algorithm (performed on the identified grains, rather than the individual voxels) using the specific twin misorientation</w:t>
-      </w:r>
-      <w:r>
-        <w:rPr>
-          <w:sz w:val="24"/>
-        </w:rPr>
-        <w:t>s</w:t>
-      </w:r>
-      <w:r>
-        <w:rPr>
-          <w:sz w:val="24"/>
-        </w:rPr>
-        <w:t xml:space="preserve"> as a joining criterion rather than the misorientation tolerance </w:t>
-      </w:r>
-      <w:r>
-        <w:rPr>
-          <w:sz w:val="24"/>
-        </w:rPr>
-        <w:t xml:space="preserve">used </w:t>
-      </w:r>
-      <w:r>
-        <w:rPr>
-          <w:sz w:val="24"/>
-        </w:rPr>
-        <w:t>for</w:t>
-      </w:r>
-      <w:r>
-        <w:rPr>
-          <w:sz w:val="24"/>
-        </w:rPr>
-        <w:t xml:space="preserve"> forming the grains.</w:t>
-      </w:r>
-    </w:p>
-    <w:p>
-      <w:pPr>
-        <w:pStyle w:val="ListParagraph"/>
-        <w:numPr>
-          <w:ilvl w:val="1"/>
-          <w:numId w:val="17"/>
-        </w:numPr>
-        <w:rPr>
-          <w:sz w:val="24"/>
-        </w:rPr>
-      </w:pPr>
-      <w:r>
-        <w:rPr>
-          <w:b/>
-          <w:i/>
-          <w:sz w:val="24"/>
-        </w:rPr>
-        <w:t>Merge Colonies</w:t>
-      </w:r>
-      <w:r>
-        <w:rPr>
-          <w:sz w:val="24"/>
-        </w:rPr>
-        <w:t xml:space="preserve"> – this is an option that </w:t>
-      </w:r>
-      <w:r>
-        <w:rPr>
-          <w:sz w:val="24"/>
-        </w:rPr>
-        <w:t xml:space="preserve">is similar to the </w:t>
-      </w:r>
-      <w:r>
-        <w:rPr>
-          <w:b/>
-          <w:i/>
-          <w:sz w:val="24"/>
-        </w:rPr>
-        <w:t>Merge Twins</w:t>
-      </w:r>
-      <w:r>
-        <w:rPr>
-          <w:sz w:val="24"/>
-        </w:rPr>
-        <w:t xml:space="preserve"> option, but </w:t>
-      </w:r>
-      <w:r>
-        <w:rPr>
-          <w:sz w:val="24"/>
-        </w:rPr>
-        <w:t xml:space="preserve">will reconstruct prior beta grains in an alpha-beta titanium microstructure.  It will first identify </w:t>
-      </w:r>
-      <w:r>
-        <w:rPr>
-          <w:sz w:val="24"/>
-        </w:rPr>
-        <w:t xml:space="preserve">grains (which would be </w:t>
-      </w:r>
-      <w:r>
-        <w:rPr>
-          <w:sz w:val="24"/>
-        </w:rPr>
-        <w:t>alpha colonies</w:t>
-      </w:r>
-      <w:r>
-        <w:rPr>
-          <w:sz w:val="24"/>
-        </w:rPr>
-        <w:t xml:space="preserve"> in a transformed beta </w:t>
-      </w:r>
-      <w:r>
-        <w:rPr>
-          <w:sz w:val="24"/>
-        </w:rPr>
-        <w:lastRenderedPageBreak/>
-        <w:t>microstructure)</w:t>
-      </w:r>
-      <w:r>
-        <w:rPr>
-          <w:sz w:val="24"/>
-        </w:rPr>
-        <w:t xml:space="preserve"> and then </w:t>
-      </w:r>
-      <w:r>
-        <w:rPr>
-          <w:sz w:val="24"/>
-        </w:rPr>
-        <w:t>perform a burn</w:t>
-      </w:r>
-      <w:r>
-        <w:rPr>
-          <w:sz w:val="24"/>
-        </w:rPr>
-        <w:t xml:space="preserve"> </w:t>
-      </w:r>
-      <w:r>
-        <w:rPr>
-          <w:sz w:val="24"/>
-        </w:rPr>
-        <w:t xml:space="preserve">algorithm on </w:t>
-      </w:r>
-      <w:r>
-        <w:rPr>
-          <w:sz w:val="24"/>
-        </w:rPr>
-        <w:t xml:space="preserve">neighboring </w:t>
-      </w:r>
-      <w:r>
-        <w:rPr>
-          <w:sz w:val="24"/>
-        </w:rPr>
-        <w:t>grains/</w:t>
-      </w:r>
-      <w:r>
-        <w:rPr>
-          <w:sz w:val="24"/>
-        </w:rPr>
-        <w:t>colonies</w:t>
-      </w:r>
-      <w:r>
-        <w:rPr>
-          <w:sz w:val="24"/>
-        </w:rPr>
-        <w:t>, using the specific misorientations between alpha variants from the same beta grain as the joining criterion.</w:t>
-      </w:r>
-    </w:p>
-    <w:p>
-      <w:pPr>
-        <w:pStyle w:val="ListParagraph"/>
-        <w:numPr>
-          <w:ilvl w:val="1"/>
-          <w:numId w:val="17"/>
-        </w:numPr>
-        <w:rPr>
-          <w:sz w:val="24"/>
-        </w:rPr>
-      </w:pPr>
-      <w:r>
-        <w:rPr>
-          <w:b/>
-          <w:i/>
-          <w:sz w:val="24"/>
-        </w:rPr>
-        <w:t xml:space="preserve">Rectangularized Sample </w:t>
-      </w:r>
-      <w:r>
-        <w:rPr>
-          <w:sz w:val="24"/>
-        </w:rPr>
-        <w:t>– this option will fix the sample to look like a perfect rectangular sample</w:t>
-      </w:r>
-      <w:r>
-        <w:rPr>
-          <w:sz w:val="24"/>
-        </w:rPr>
-        <w:t xml:space="preserve"> by determining the smallest rectangular box that fits around the reconstructed volume and coarsening the structure to fill in the empty space within the rectangular box.  Note that the box is created with axes along x, y and z.</w:t>
-      </w:r>
-      <w:r>
-        <w:rPr>
-          <w:sz w:val="24"/>
-        </w:rPr>
-        <w:t xml:space="preserve">  This option is generally not used unless the reconstruction needs to be used in a program that cannot handle having ‘empty space’ outside of the sample (i.e. possibly a Finite Element simulation).</w:t>
-      </w:r>
-    </w:p>
-    <w:p>
-      <w:pPr>
-        <w:rPr>
-          <w:sz w:val="24"/>
-        </w:rPr>
-      </w:pPr>
-      <w:r>
-        <w:rPr>
+        <w:t>Reconstruction Tab</w:t>
+      </w:r>
+    </w:p>
+    <w:p>
+      <w:pPr>
+        <w:rPr>
+          <w:b/>
+          <w:sz w:val="36"/>
+          <w:szCs w:val="32"/>
+        </w:rPr>
+      </w:pPr>
+      <w:r>
+        <w:rPr>
+          <w:b/>
           <w:noProof/>
+          <w:sz w:val="36"/>
+          <w:szCs w:val="32"/>
         </w:rPr>
         <w:drawing>
-          <wp:inline distT="0" distB="0" distL="0" distR="0">
+          <wp:inline distT="0" distB="0" distL="0" distR="0" wp14:anchorId="0FD29C9C" wp14:editId="1DCECD56">
             <wp:extent cx="5943600" cy="5194935"/>
             <wp:effectExtent l="19050" t="0" r="0" b="0"/>
-            <wp:docPr id="17" name="Picture 16" descr="Reconstruction - PhasesQualityMetrics.tif"/>
+            <wp:docPr id="11" name="Picture 10" descr="Reconstruction - Input.tif"/>
             <wp:cNvGraphicFramePr>
               <a:graphicFrameLocks xmlns:a="http://schemas.openxmlformats.org/drawingml/2006/main" noChangeAspect="1"/>
             </wp:cNvGraphicFramePr>
@@ -2089,7 +1505,7 @@
               <a:graphicData uri="http://schemas.openxmlformats.org/drawingml/2006/picture">
                 <pic:pic xmlns:pic="http://schemas.openxmlformats.org/drawingml/2006/picture">
                   <pic:nvPicPr>
-                    <pic:cNvPr id="0" name="Reconstruction - PhasesQualityMetrics.tif"/>
+                    <pic:cNvPr id="0" name="Reconstruction - Input.tif"/>
                     <pic:cNvPicPr/>
                   </pic:nvPicPr>
                   <pic:blipFill>
@@ -2122,11 +1538,1120 @@
           <w:numId w:val="17"/>
         </w:numPr>
         <w:rPr>
-          <w:b/>
-          <w:i/>
-          <w:sz w:val="24"/>
-        </w:rPr>
-      </w:pPr>
+          <w:sz w:val="24"/>
+        </w:rPr>
+      </w:pPr>
+      <w:r>
+        <w:rPr>
+          <w:b/>
+          <w:i/>
+          <w:sz w:val="28"/>
+        </w:rPr>
+        <w:t>EBSD</w:t>
+      </w:r>
+      <w:r>
+        <w:rPr>
+          <w:b/>
+          <w:i/>
+          <w:sz w:val="28"/>
+        </w:rPr>
+        <w:t xml:space="preserve"> HDF5 File</w:t>
+      </w:r>
+      <w:r>
+        <w:rPr>
+          <w:sz w:val="28"/>
+        </w:rPr>
+        <w:t xml:space="preserve"> </w:t>
+      </w:r>
+      <w:r>
+        <w:t xml:space="preserve">– </w:t>
+      </w:r>
+      <w:r>
+        <w:rPr>
+          <w:sz w:val="24"/>
+        </w:rPr>
+        <w:t>This is the</w:t>
+      </w:r>
+      <w:r>
+        <w:rPr>
+          <w:sz w:val="24"/>
+        </w:rPr>
+        <w:t xml:space="preserve"> name and location of </w:t>
+      </w:r>
+      <w:proofErr w:type="gramStart"/>
+      <w:r>
+        <w:rPr>
+          <w:sz w:val="24"/>
+        </w:rPr>
+        <w:t>the .h5ebsd</w:t>
+      </w:r>
+      <w:proofErr w:type="gramEnd"/>
+      <w:r>
+        <w:rPr>
+          <w:sz w:val="24"/>
+        </w:rPr>
+        <w:t xml:space="preserve"> file you wish to reconstruct</w:t>
+      </w:r>
+    </w:p>
+    <w:p>
+      <w:pPr>
+        <w:pStyle w:val="ListParagraph"/>
+        <w:numPr>
+          <w:ilvl w:val="1"/>
+          <w:numId w:val="17"/>
+        </w:numPr>
+        <w:rPr>
+          <w:b/>
+          <w:i/>
+          <w:sz w:val="24"/>
+        </w:rPr>
+      </w:pPr>
+      <w:r>
+        <w:rPr>
+          <w:sz w:val="24"/>
+        </w:rPr>
+        <w:t xml:space="preserve">The </w:t>
+      </w:r>
+      <w:r>
+        <w:rPr>
+          <w:b/>
+          <w:i/>
+          <w:sz w:val="24"/>
+        </w:rPr>
+        <w:t>minimum and maximum slice</w:t>
+      </w:r>
+      <w:r>
+        <w:rPr>
+          <w:sz w:val="24"/>
+        </w:rPr>
+        <w:t xml:space="preserve"> numbers will be automatically displayed with the </w:t>
+      </w:r>
+      <w:r>
+        <w:rPr>
+          <w:b/>
+          <w:i/>
+          <w:sz w:val="24"/>
+        </w:rPr>
+        <w:t>x, y, and z</w:t>
+      </w:r>
+      <w:r>
+        <w:rPr>
+          <w:b/>
+          <w:i/>
+          <w:sz w:val="24"/>
+        </w:rPr>
+        <w:t xml:space="preserve"> </w:t>
+      </w:r>
+      <w:r>
+        <w:rPr>
+          <w:b/>
+          <w:i/>
+          <w:sz w:val="24"/>
+        </w:rPr>
+        <w:t xml:space="preserve">dimensions and </w:t>
+      </w:r>
+      <w:r>
+        <w:rPr>
+          <w:b/>
+          <w:i/>
+          <w:sz w:val="24"/>
+        </w:rPr>
+        <w:t>resolution</w:t>
+      </w:r>
+      <w:r>
+        <w:rPr>
+          <w:b/>
+          <w:i/>
+          <w:sz w:val="24"/>
+        </w:rPr>
+        <w:t>s</w:t>
+      </w:r>
+      <w:r>
+        <w:rPr>
+          <w:b/>
+          <w:i/>
+          <w:sz w:val="24"/>
+        </w:rPr>
+        <w:t xml:space="preserve"> </w:t>
+      </w:r>
+      <w:r>
+        <w:rPr>
+          <w:b/>
+          <w:i/>
+          <w:sz w:val="24"/>
+        </w:rPr>
+        <w:t>(</w:t>
+      </w:r>
+      <w:r>
+        <w:rPr>
+          <w:b/>
+          <w:i/>
+          <w:sz w:val="24"/>
+        </w:rPr>
+        <w:t xml:space="preserve">or </w:t>
+      </w:r>
+      <w:proofErr w:type="spellStart"/>
+      <w:r>
+        <w:rPr>
+          <w:b/>
+          <w:i/>
+          <w:sz w:val="24"/>
+        </w:rPr>
+        <w:t>spacing</w:t>
+      </w:r>
+      <w:r>
+        <w:rPr>
+          <w:b/>
+          <w:i/>
+          <w:sz w:val="24"/>
+        </w:rPr>
+        <w:t>s</w:t>
+      </w:r>
+      <w:proofErr w:type="spellEnd"/>
+      <w:r>
+        <w:rPr>
+          <w:b/>
+          <w:i/>
+          <w:sz w:val="24"/>
+        </w:rPr>
+        <w:t>)</w:t>
+      </w:r>
+      <w:r>
+        <w:rPr>
+          <w:b/>
+          <w:i/>
+          <w:sz w:val="24"/>
+        </w:rPr>
+        <w:t>.</w:t>
+      </w:r>
+    </w:p>
+    <w:p>
+      <w:pPr>
+        <w:pStyle w:val="ListParagraph"/>
+        <w:numPr>
+          <w:ilvl w:val="0"/>
+          <w:numId w:val="17"/>
+        </w:numPr>
+        <w:rPr>
+          <w:sz w:val="24"/>
+        </w:rPr>
+      </w:pPr>
+      <w:r>
+        <w:rPr>
+          <w:b/>
+          <w:i/>
+          <w:sz w:val="28"/>
+        </w:rPr>
+        <w:t>Input Parameters</w:t>
+      </w:r>
+    </w:p>
+    <w:p>
+      <w:pPr>
+        <w:pStyle w:val="ListParagraph"/>
+        <w:numPr>
+          <w:ilvl w:val="1"/>
+          <w:numId w:val="17"/>
+        </w:numPr>
+        <w:rPr>
+          <w:sz w:val="24"/>
+          <w:szCs w:val="24"/>
+        </w:rPr>
+      </w:pPr>
+      <w:r>
+        <w:rPr>
+          <w:b/>
+          <w:i/>
+          <w:sz w:val="24"/>
+          <w:szCs w:val="24"/>
+        </w:rPr>
+        <w:t>Start Slice and End Slice</w:t>
+      </w:r>
+      <w:r>
+        <w:rPr>
+          <w:sz w:val="24"/>
+          <w:szCs w:val="24"/>
+        </w:rPr>
+        <w:t xml:space="preserve"> – This defines the range of sections you wish to reconstruct</w:t>
+      </w:r>
+    </w:p>
+    <w:p>
+      <w:pPr>
+        <w:pStyle w:val="ListParagraph"/>
+        <w:numPr>
+          <w:ilvl w:val="2"/>
+          <w:numId w:val="17"/>
+        </w:numPr>
+        <w:rPr>
+          <w:sz w:val="24"/>
+        </w:rPr>
+      </w:pPr>
+      <w:r>
+        <w:rPr>
+          <w:sz w:val="24"/>
+        </w:rPr>
+        <w:t>Like you can choose to not import the entire dataset, you can choose to not reconstruct everything you imported</w:t>
+      </w:r>
+      <w:r>
+        <w:rPr>
+          <w:sz w:val="24"/>
+        </w:rPr>
+        <w:t>.</w:t>
+      </w:r>
+    </w:p>
+    <w:p>
+      <w:pPr>
+        <w:pStyle w:val="ListParagraph"/>
+        <w:numPr>
+          <w:ilvl w:val="1"/>
+          <w:numId w:val="17"/>
+        </w:numPr>
+        <w:rPr>
+          <w:sz w:val="24"/>
+        </w:rPr>
+      </w:pPr>
+      <w:r>
+        <w:rPr>
+          <w:b/>
+          <w:i/>
+          <w:sz w:val="24"/>
+        </w:rPr>
+        <w:t xml:space="preserve">Alignment Method </w:t>
+      </w:r>
+      <w:r>
+        <w:rPr>
+          <w:sz w:val="24"/>
+        </w:rPr>
+        <w:t xml:space="preserve">– this allows the user to choose the method used to align neighboring sections.  Outer Boundary simply tries to align the area identified as </w:t>
+      </w:r>
+      <w:r>
+        <w:rPr>
+          <w:sz w:val="24"/>
+        </w:rPr>
+        <w:lastRenderedPageBreak/>
+        <w:t xml:space="preserve">sample on each section.  Minimum Disorientation moves the sections until there is a minimum value of disorientation between all voxels in one section and </w:t>
+      </w:r>
+      <w:r>
+        <w:rPr>
+          <w:sz w:val="24"/>
+        </w:rPr>
+        <w:t xml:space="preserve">the </w:t>
+      </w:r>
+      <w:r>
+        <w:rPr>
+          <w:sz w:val="24"/>
+        </w:rPr>
+        <w:t>voxel directly above it in the next section.  Mutual information segments each section independently and then performs a mutual information analysis on the grain ids.</w:t>
+      </w:r>
+    </w:p>
+    <w:p>
+      <w:pPr>
+        <w:pStyle w:val="ListParagraph"/>
+        <w:numPr>
+          <w:ilvl w:val="1"/>
+          <w:numId w:val="17"/>
+        </w:numPr>
+        <w:rPr>
+          <w:sz w:val="24"/>
+        </w:rPr>
+      </w:pPr>
+      <w:r>
+        <w:rPr>
+          <w:b/>
+          <w:i/>
+          <w:sz w:val="24"/>
+        </w:rPr>
+        <w:t>Min Grain Size</w:t>
+      </w:r>
+      <w:r>
+        <w:rPr>
+          <w:sz w:val="24"/>
+        </w:rPr>
+        <w:t xml:space="preserve"> – </w:t>
+      </w:r>
+      <w:proofErr w:type="gramStart"/>
+      <w:r>
+        <w:rPr>
+          <w:sz w:val="24"/>
+        </w:rPr>
+        <w:t>this a</w:t>
+      </w:r>
+      <w:proofErr w:type="gramEnd"/>
+      <w:r>
+        <w:rPr>
+          <w:sz w:val="24"/>
+        </w:rPr>
+        <w:t xml:space="preserve"> </w:t>
+      </w:r>
+      <w:proofErr w:type="spellStart"/>
+      <w:r>
+        <w:rPr>
+          <w:sz w:val="24"/>
+        </w:rPr>
+        <w:t>clean-up</w:t>
+      </w:r>
+      <w:proofErr w:type="spellEnd"/>
+      <w:r>
+        <w:rPr>
+          <w:sz w:val="24"/>
+        </w:rPr>
+        <w:t xml:space="preserve"> filter that can be set to merge grains below a defined size after grains have been formed.  </w:t>
+      </w:r>
+      <w:r>
+        <w:rPr>
+          <w:sz w:val="24"/>
+        </w:rPr>
+        <w:t>T</w:t>
+      </w:r>
+      <w:r>
+        <w:rPr>
+          <w:sz w:val="24"/>
+        </w:rPr>
+        <w:t xml:space="preserve">he </w:t>
+      </w:r>
+      <w:r>
+        <w:rPr>
+          <w:sz w:val="24"/>
+        </w:rPr>
+        <w:t xml:space="preserve">voxels of the removed </w:t>
+      </w:r>
+      <w:r>
+        <w:rPr>
+          <w:sz w:val="24"/>
+        </w:rPr>
+        <w:t xml:space="preserve">grains are reset to </w:t>
+      </w:r>
+      <w:proofErr w:type="gramStart"/>
+      <w:r>
+        <w:rPr>
+          <w:sz w:val="24"/>
+        </w:rPr>
+        <w:t>unassigned</w:t>
+      </w:r>
+      <w:proofErr w:type="gramEnd"/>
+      <w:r>
+        <w:rPr>
+          <w:sz w:val="24"/>
+        </w:rPr>
+        <w:t xml:space="preserve"> and then the region is filled in by a local grain growth algorithm</w:t>
+      </w:r>
+      <w:r>
+        <w:rPr>
+          <w:sz w:val="24"/>
+        </w:rPr>
+        <w:t>.</w:t>
+      </w:r>
+    </w:p>
+    <w:p>
+      <w:pPr>
+        <w:pStyle w:val="ListParagraph"/>
+        <w:numPr>
+          <w:ilvl w:val="1"/>
+          <w:numId w:val="17"/>
+        </w:numPr>
+        <w:rPr>
+          <w:sz w:val="24"/>
+        </w:rPr>
+      </w:pPr>
+      <w:r>
+        <w:rPr>
+          <w:b/>
+          <w:i/>
+          <w:sz w:val="24"/>
+        </w:rPr>
+        <w:t xml:space="preserve">Disorient. </w:t>
+      </w:r>
+      <w:proofErr w:type="spellStart"/>
+      <w:r>
+        <w:rPr>
+          <w:b/>
+          <w:i/>
+          <w:sz w:val="24"/>
+        </w:rPr>
+        <w:t>Tol</w:t>
+      </w:r>
+      <w:proofErr w:type="spellEnd"/>
+      <w:r>
+        <w:rPr>
+          <w:b/>
+          <w:i/>
+          <w:sz w:val="24"/>
+        </w:rPr>
+        <w:t>.</w:t>
+      </w:r>
+      <w:r>
+        <w:rPr>
+          <w:sz w:val="24"/>
+        </w:rPr>
+        <w:t xml:space="preserve"> – </w:t>
+      </w:r>
+      <w:proofErr w:type="gramStart"/>
+      <w:r>
+        <w:rPr>
+          <w:sz w:val="24"/>
+        </w:rPr>
+        <w:t>this</w:t>
+      </w:r>
+      <w:proofErr w:type="gramEnd"/>
+      <w:r>
+        <w:rPr>
+          <w:sz w:val="24"/>
+        </w:rPr>
+        <w:t xml:space="preserve"> is the orientation difference tolerance allowed between neighboring </w:t>
+      </w:r>
+      <w:r>
+        <w:rPr>
+          <w:sz w:val="24"/>
+        </w:rPr>
+        <w:t>voxels</w:t>
+      </w:r>
+      <w:r>
+        <w:rPr>
+          <w:sz w:val="24"/>
+        </w:rPr>
+        <w:t xml:space="preserve"> </w:t>
+      </w:r>
+      <w:r>
+        <w:rPr>
+          <w:sz w:val="24"/>
+        </w:rPr>
+        <w:t xml:space="preserve">before they are declared to belong to </w:t>
+      </w:r>
+      <w:r>
+        <w:rPr>
+          <w:sz w:val="24"/>
+        </w:rPr>
+        <w:t>different grains</w:t>
+      </w:r>
+      <w:r>
+        <w:rPr>
+          <w:sz w:val="24"/>
+        </w:rPr>
+        <w:t xml:space="preserve">.  Neighboring voxels with </w:t>
+      </w:r>
+      <w:proofErr w:type="spellStart"/>
+      <w:r>
+        <w:rPr>
+          <w:sz w:val="24"/>
+        </w:rPr>
+        <w:t>misorientations</w:t>
+      </w:r>
+      <w:proofErr w:type="spellEnd"/>
+      <w:r>
+        <w:rPr>
+          <w:sz w:val="24"/>
+        </w:rPr>
+        <w:t xml:space="preserve"> lower than the tolerance are joined during a burn algorithm.</w:t>
+      </w:r>
+    </w:p>
+    <w:p>
+      <w:pPr>
+        <w:pStyle w:val="ListParagraph"/>
+        <w:numPr>
+          <w:ilvl w:val="1"/>
+          <w:numId w:val="17"/>
+        </w:numPr>
+        <w:rPr>
+          <w:sz w:val="24"/>
+        </w:rPr>
+      </w:pPr>
+      <w:r>
+        <w:rPr>
+          <w:b/>
+          <w:i/>
+          <w:sz w:val="24"/>
+        </w:rPr>
+        <w:t>Reference Frame Origin</w:t>
+      </w:r>
+      <w:r>
+        <w:rPr>
+          <w:b/>
+          <w:i/>
+          <w:sz w:val="24"/>
+        </w:rPr>
+        <w:t xml:space="preserve"> </w:t>
+      </w:r>
+      <w:r>
+        <w:rPr>
+          <w:sz w:val="24"/>
+        </w:rPr>
+        <w:t>–</w:t>
+      </w:r>
+      <w:r>
+        <w:rPr>
+          <w:sz w:val="24"/>
+        </w:rPr>
+        <w:t xml:space="preserve"> this defines the location of the origin in the EBSD </w:t>
+      </w:r>
+      <w:r>
+        <w:rPr>
+          <w:sz w:val="24"/>
+        </w:rPr>
+        <w:t>file</w:t>
+      </w:r>
+      <w:r>
+        <w:rPr>
+          <w:sz w:val="24"/>
+        </w:rPr>
+        <w:t>(s)</w:t>
+      </w:r>
+      <w:r>
+        <w:rPr>
+          <w:sz w:val="24"/>
+        </w:rPr>
+        <w:t xml:space="preserve">.  </w:t>
+      </w:r>
+      <w:r>
+        <w:rPr>
+          <w:sz w:val="24"/>
+        </w:rPr>
+        <w:t xml:space="preserve">Note that TSL and HKL define different locations on an EBSD scan as the origin.  Additionally, the origin may be defined differently for the Euler angles and the morphological features.  This setting allows the user to define what location </w:t>
+      </w:r>
+      <w:r>
+        <w:rPr>
+          <w:sz w:val="24"/>
+        </w:rPr>
+        <w:t xml:space="preserve">(corner of the scan) </w:t>
+      </w:r>
+      <w:r>
+        <w:rPr>
+          <w:sz w:val="24"/>
+        </w:rPr>
+        <w:t>in the 2D EBSD map they want to be the origin for both the Euler angles and morphological features.  The Euler angles and x/y</w:t>
+      </w:r>
+      <w:r>
+        <w:rPr>
+          <w:sz w:val="24"/>
+        </w:rPr>
+        <w:t>/z</w:t>
+      </w:r>
+      <w:r>
+        <w:rPr>
+          <w:sz w:val="24"/>
+        </w:rPr>
+        <w:t xml:space="preserve"> coordinates of the scan are all consistently modified</w:t>
+      </w:r>
+      <w:r>
+        <w:rPr>
+          <w:sz w:val="24"/>
+        </w:rPr>
+        <w:t xml:space="preserve"> (in conjunction with the reference z-direction)</w:t>
+      </w:r>
+      <w:r>
+        <w:rPr>
+          <w:sz w:val="24"/>
+        </w:rPr>
+        <w:t xml:space="preserve"> by the code during reconstruction and not changed in </w:t>
+      </w:r>
+      <w:proofErr w:type="gramStart"/>
+      <w:r>
+        <w:rPr>
+          <w:sz w:val="24"/>
+        </w:rPr>
+        <w:t>the .h5</w:t>
+      </w:r>
+      <w:r>
+        <w:rPr>
+          <w:sz w:val="24"/>
+        </w:rPr>
+        <w:t>ebsd</w:t>
+      </w:r>
+      <w:proofErr w:type="gramEnd"/>
+      <w:r>
+        <w:rPr>
+          <w:sz w:val="24"/>
+        </w:rPr>
+        <w:t xml:space="preserve"> file (which means the origin needs to be set every time the dataset is reconstructed</w:t>
+      </w:r>
+      <w:r>
+        <w:rPr>
+          <w:sz w:val="24"/>
+        </w:rPr>
+        <w:t>)</w:t>
+      </w:r>
+      <w:r>
+        <w:rPr>
+          <w:sz w:val="24"/>
+        </w:rPr>
+        <w:t>.</w:t>
+      </w:r>
+      <w:r>
+        <w:rPr>
+          <w:sz w:val="24"/>
+        </w:rPr>
+        <w:t xml:space="preserve"> </w:t>
+      </w:r>
+    </w:p>
+    <w:p>
+      <w:pPr>
+        <w:pStyle w:val="ListParagraph"/>
+        <w:numPr>
+          <w:ilvl w:val="1"/>
+          <w:numId w:val="17"/>
+        </w:numPr>
+        <w:rPr>
+          <w:sz w:val="24"/>
+        </w:rPr>
+      </w:pPr>
+      <w:r>
+        <w:rPr>
+          <w:b/>
+          <w:i/>
+          <w:sz w:val="24"/>
+        </w:rPr>
+        <w:t>Reference Z Direction</w:t>
+      </w:r>
+      <w:r>
+        <w:rPr>
+          <w:b/>
+          <w:i/>
+          <w:sz w:val="24"/>
+        </w:rPr>
+        <w:t xml:space="preserve"> </w:t>
+      </w:r>
+      <w:r>
+        <w:rPr>
+          <w:sz w:val="24"/>
+        </w:rPr>
+        <w:t xml:space="preserve">– this defines the </w:t>
+      </w:r>
+      <w:r>
+        <w:rPr>
+          <w:sz w:val="24"/>
+        </w:rPr>
+        <w:t xml:space="preserve">positive z-direction relative to </w:t>
+      </w:r>
+      <w:r>
+        <w:rPr>
+          <w:sz w:val="24"/>
+        </w:rPr>
+        <w:t xml:space="preserve">the </w:t>
+      </w:r>
+      <w:r>
+        <w:rPr>
+          <w:sz w:val="24"/>
+        </w:rPr>
+        <w:t>EBSD</w:t>
+      </w:r>
+      <w:r>
+        <w:rPr>
+          <w:sz w:val="24"/>
+        </w:rPr>
+        <w:t xml:space="preserve"> file</w:t>
+      </w:r>
+      <w:r>
+        <w:rPr>
+          <w:sz w:val="24"/>
+        </w:rPr>
+        <w:t>(s)</w:t>
+      </w:r>
+      <w:r>
+        <w:rPr>
+          <w:sz w:val="24"/>
+        </w:rPr>
+        <w:t>.</w:t>
+      </w:r>
+      <w:r>
+        <w:rPr>
+          <w:sz w:val="24"/>
+        </w:rPr>
+        <w:t xml:space="preserve"> This does two things, first it sets the order of stacking of the sections (into the slice means the first slice is on </w:t>
+      </w:r>
+      <w:r>
+        <w:rPr>
+          <w:sz w:val="24"/>
+        </w:rPr>
+        <w:t xml:space="preserve">the bottom of the stack </w:t>
+      </w:r>
+      <w:r>
+        <w:rPr>
+          <w:sz w:val="24"/>
+        </w:rPr>
+        <w:t>and out of slice means the first slice is the top</w:t>
+      </w:r>
+      <w:r>
+        <w:rPr>
+          <w:sz w:val="24"/>
+        </w:rPr>
+        <w:t xml:space="preserve"> of the stack) and second it defines the x and y directions of the scan because the setting the origin only places the origin, while defining the positive z-direction sets x and y by the right-hand rule.  Note that the box itself is always placed in the positive (x, y and z) quadrant.</w:t>
+      </w:r>
+    </w:p>
+    <w:p>
+      <w:pPr>
+        <w:pStyle w:val="ListParagraph"/>
+        <w:numPr>
+          <w:ilvl w:val="1"/>
+          <w:numId w:val="17"/>
+        </w:numPr>
+        <w:rPr>
+          <w:sz w:val="24"/>
+        </w:rPr>
+      </w:pPr>
+      <w:r>
+        <w:rPr>
+          <w:b/>
+          <w:i/>
+          <w:sz w:val="24"/>
+        </w:rPr>
+        <w:t>Merge Twins</w:t>
+      </w:r>
+      <w:r>
+        <w:rPr>
+          <w:sz w:val="24"/>
+        </w:rPr>
+        <w:t xml:space="preserve"> – this is an option that will </w:t>
+      </w:r>
+      <w:r>
+        <w:rPr>
+          <w:sz w:val="24"/>
+        </w:rPr>
+        <w:t>identify</w:t>
+      </w:r>
+      <w:r>
+        <w:rPr>
+          <w:sz w:val="24"/>
+        </w:rPr>
+        <w:t xml:space="preserve"> neighboring grains that have a twin relationship (</w:t>
+      </w:r>
+      <w:r>
+        <w:rPr>
+          <w:rFonts w:ascii="Arial" w:hAnsi="Arial" w:cs="Arial"/>
+          <w:sz w:val="24"/>
+        </w:rPr>
+        <w:t>Σ3, Σ5, Σ9</w:t>
+      </w:r>
+      <w:r>
+        <w:rPr>
+          <w:sz w:val="24"/>
+        </w:rPr>
+        <w:t>)</w:t>
+      </w:r>
+      <w:r>
+        <w:rPr>
+          <w:sz w:val="24"/>
+        </w:rPr>
+        <w:t xml:space="preserve"> </w:t>
+      </w:r>
+      <w:r>
+        <w:rPr>
+          <w:sz w:val="24"/>
+        </w:rPr>
+        <w:t xml:space="preserve">and merge them together.  Effectively, this is a second burn algorithm (performed on the identified grains, rather than the individual voxels) using the specific twin </w:t>
+      </w:r>
+      <w:proofErr w:type="spellStart"/>
+      <w:r>
+        <w:rPr>
+          <w:sz w:val="24"/>
+        </w:rPr>
+        <w:t>misorientation</w:t>
+      </w:r>
+      <w:r>
+        <w:rPr>
+          <w:sz w:val="24"/>
+        </w:rPr>
+        <w:t>s</w:t>
+      </w:r>
+      <w:proofErr w:type="spellEnd"/>
+      <w:r>
+        <w:rPr>
+          <w:sz w:val="24"/>
+        </w:rPr>
+        <w:t xml:space="preserve"> as a joining criterion rather than the </w:t>
+      </w:r>
+      <w:proofErr w:type="spellStart"/>
+      <w:r>
+        <w:rPr>
+          <w:sz w:val="24"/>
+        </w:rPr>
+        <w:t>misorientation</w:t>
+      </w:r>
+      <w:proofErr w:type="spellEnd"/>
+      <w:r>
+        <w:rPr>
+          <w:sz w:val="24"/>
+        </w:rPr>
+        <w:t xml:space="preserve"> tolerance </w:t>
+      </w:r>
+      <w:r>
+        <w:rPr>
+          <w:sz w:val="24"/>
+        </w:rPr>
+        <w:t xml:space="preserve">used </w:t>
+      </w:r>
+      <w:r>
+        <w:rPr>
+          <w:sz w:val="24"/>
+        </w:rPr>
+        <w:t>for</w:t>
+      </w:r>
+      <w:r>
+        <w:rPr>
+          <w:sz w:val="24"/>
+        </w:rPr>
+        <w:t xml:space="preserve"> forming the grains.</w:t>
+      </w:r>
+    </w:p>
+    <w:p>
+      <w:pPr>
+        <w:pStyle w:val="ListParagraph"/>
+        <w:numPr>
+          <w:ilvl w:val="1"/>
+          <w:numId w:val="17"/>
+        </w:numPr>
+        <w:rPr>
+          <w:sz w:val="24"/>
+        </w:rPr>
+      </w:pPr>
+      <w:r>
+        <w:rPr>
+          <w:b/>
+          <w:i/>
+          <w:sz w:val="24"/>
+        </w:rPr>
+        <w:t>Merge Colonies</w:t>
+      </w:r>
+      <w:r>
+        <w:rPr>
+          <w:sz w:val="24"/>
+        </w:rPr>
+        <w:t xml:space="preserve"> – this is an option that </w:t>
+      </w:r>
+      <w:r>
+        <w:rPr>
+          <w:sz w:val="24"/>
+        </w:rPr>
+        <w:t xml:space="preserve">is similar to the </w:t>
+      </w:r>
+      <w:r>
+        <w:rPr>
+          <w:b/>
+          <w:i/>
+          <w:sz w:val="24"/>
+        </w:rPr>
+        <w:t>Merge Twins</w:t>
+      </w:r>
+      <w:r>
+        <w:rPr>
+          <w:sz w:val="24"/>
+        </w:rPr>
+        <w:t xml:space="preserve"> option, but </w:t>
+      </w:r>
+      <w:r>
+        <w:rPr>
+          <w:sz w:val="24"/>
+        </w:rPr>
+        <w:t xml:space="preserve">will reconstruct prior beta grains in an alpha-beta titanium microstructure.  It will first identify </w:t>
+      </w:r>
+      <w:r>
+        <w:rPr>
+          <w:sz w:val="24"/>
+        </w:rPr>
+        <w:t xml:space="preserve">grains (which would be </w:t>
+      </w:r>
+      <w:r>
+        <w:rPr>
+          <w:sz w:val="24"/>
+        </w:rPr>
+        <w:t>alpha colonies</w:t>
+      </w:r>
+      <w:r>
+        <w:rPr>
+          <w:sz w:val="24"/>
+        </w:rPr>
+        <w:t xml:space="preserve"> in a transformed beta </w:t>
+      </w:r>
+      <w:r>
+        <w:rPr>
+          <w:sz w:val="24"/>
+        </w:rPr>
+        <w:lastRenderedPageBreak/>
+        <w:t>microstructure)</w:t>
+      </w:r>
+      <w:r>
+        <w:rPr>
+          <w:sz w:val="24"/>
+        </w:rPr>
+        <w:t xml:space="preserve"> and then </w:t>
+      </w:r>
+      <w:r>
+        <w:rPr>
+          <w:sz w:val="24"/>
+        </w:rPr>
+        <w:t>perform a burn</w:t>
+      </w:r>
+      <w:r>
+        <w:rPr>
+          <w:sz w:val="24"/>
+        </w:rPr>
+        <w:t xml:space="preserve"> </w:t>
+      </w:r>
+      <w:r>
+        <w:rPr>
+          <w:sz w:val="24"/>
+        </w:rPr>
+        <w:t xml:space="preserve">algorithm on </w:t>
+      </w:r>
+      <w:r>
+        <w:rPr>
+          <w:sz w:val="24"/>
+        </w:rPr>
+        <w:t xml:space="preserve">neighboring </w:t>
+      </w:r>
+      <w:r>
+        <w:rPr>
+          <w:sz w:val="24"/>
+        </w:rPr>
+        <w:t>grains/</w:t>
+      </w:r>
+      <w:r>
+        <w:rPr>
+          <w:sz w:val="24"/>
+        </w:rPr>
+        <w:t>colonies</w:t>
+      </w:r>
+      <w:r>
+        <w:rPr>
+          <w:sz w:val="24"/>
+        </w:rPr>
+        <w:t xml:space="preserve">, using the specific </w:t>
+      </w:r>
+      <w:proofErr w:type="spellStart"/>
+      <w:r>
+        <w:rPr>
+          <w:sz w:val="24"/>
+        </w:rPr>
+        <w:t>misorientations</w:t>
+      </w:r>
+      <w:proofErr w:type="spellEnd"/>
+      <w:r>
+        <w:rPr>
+          <w:sz w:val="24"/>
+        </w:rPr>
+        <w:t xml:space="preserve"> between alpha variants from </w:t>
+      </w:r>
+      <w:proofErr w:type="gramStart"/>
+      <w:r>
+        <w:rPr>
+          <w:sz w:val="24"/>
+        </w:rPr>
+        <w:t>the</w:t>
+      </w:r>
+      <w:proofErr w:type="gramEnd"/>
+      <w:r>
+        <w:rPr>
+          <w:sz w:val="24"/>
+        </w:rPr>
+        <w:t xml:space="preserve"> same beta grain as the joining criterion.</w:t>
+      </w:r>
+    </w:p>
+    <w:p>
+      <w:pPr>
+        <w:pStyle w:val="ListParagraph"/>
+        <w:numPr>
+          <w:ilvl w:val="1"/>
+          <w:numId w:val="17"/>
+        </w:numPr>
+        <w:rPr>
+          <w:sz w:val="24"/>
+        </w:rPr>
+      </w:pPr>
+      <w:proofErr w:type="spellStart"/>
+      <w:r>
+        <w:rPr>
+          <w:b/>
+          <w:i/>
+          <w:sz w:val="24"/>
+        </w:rPr>
+        <w:t>Rectangularized</w:t>
+      </w:r>
+      <w:proofErr w:type="spellEnd"/>
+      <w:r>
+        <w:rPr>
+          <w:b/>
+          <w:i/>
+          <w:sz w:val="24"/>
+        </w:rPr>
+        <w:t xml:space="preserve"> Sample </w:t>
+      </w:r>
+      <w:r>
+        <w:rPr>
+          <w:sz w:val="24"/>
+        </w:rPr>
+        <w:t>– this option will fix the sample to look like a perfect rectangular sample</w:t>
+      </w:r>
+      <w:r>
+        <w:rPr>
+          <w:sz w:val="24"/>
+        </w:rPr>
+        <w:t xml:space="preserve"> by determining the smallest rectangular box that fits around the reconstructed volume and coarsening the structure to fill in the empty space within the rectangular box.  Note that the box is created with axes along x, y and z.</w:t>
+      </w:r>
+      <w:r>
+        <w:rPr>
+          <w:sz w:val="24"/>
+        </w:rPr>
+        <w:t xml:space="preserve">  This option is generally not used unless the reconstruction needs to be used in a program that cannot handle having ‘empty space’ outside of the sample (i.e. possibly a Finite Element simulation).</w:t>
+      </w:r>
+    </w:p>
+    <w:p>
+      <w:pPr>
+        <w:rPr>
+          <w:sz w:val="24"/>
+        </w:rPr>
+      </w:pPr>
+      <w:r>
+        <w:rPr>
+          <w:noProof/>
+        </w:rPr>
+        <w:drawing>
+          <wp:inline distT="0" distB="0" distL="0" distR="0" wp14:anchorId="21A82CB8" wp14:editId="4BC84577">
+            <wp:extent cx="5943600" cy="5194935"/>
+            <wp:effectExtent l="19050" t="0" r="0" b="0"/>
+            <wp:docPr id="17" name="Picture 16" descr="Reconstruction - PhasesQualityMetrics.tif"/>
+            <wp:cNvGraphicFramePr>
+              <a:graphicFrameLocks xmlns:a="http://schemas.openxmlformats.org/drawingml/2006/main" noChangeAspect="1"/>
+            </wp:cNvGraphicFramePr>
+            <a:graphic xmlns:a="http://schemas.openxmlformats.org/drawingml/2006/main">
+              <a:graphicData uri="http://schemas.openxmlformats.org/drawingml/2006/picture">
+                <pic:pic xmlns:pic="http://schemas.openxmlformats.org/drawingml/2006/picture">
+                  <pic:nvPicPr>
+                    <pic:cNvPr id="0" name="Reconstruction - PhasesQualityMetrics.tif"/>
+                    <pic:cNvPicPr/>
+                  </pic:nvPicPr>
+                  <pic:blipFill>
+                    <a:blip r:embed="rId9" cstate="print"/>
+                    <a:stretch>
+                      <a:fillRect/>
+                    </a:stretch>
+                  </pic:blipFill>
+                  <pic:spPr>
+                    <a:xfrm>
+                      <a:off x="0" y="0"/>
+                      <a:ext cx="5943600" cy="5194935"/>
+                    </a:xfrm>
+                    <a:prstGeom prst="rect">
+                      <a:avLst/>
+                    </a:prstGeom>
+                  </pic:spPr>
+                </pic:pic>
+              </a:graphicData>
+            </a:graphic>
+          </wp:inline>
+        </w:drawing>
+      </w:r>
+    </w:p>
+    <w:p>
+      <w:pPr>
+        <w:pStyle w:val="ListParagraph"/>
+        <w:numPr>
+          <w:ilvl w:val="0"/>
+          <w:numId w:val="17"/>
+        </w:numPr>
+        <w:rPr>
+          <w:b/>
+          <w:i/>
+          <w:sz w:val="24"/>
+        </w:rPr>
+      </w:pPr>
+      <w:proofErr w:type="spellStart"/>
       <w:r>
         <w:rPr>
           <w:b/>
@@ -2143,7 +2668,17 @@
           <w:sz w:val="28"/>
           <w:szCs w:val="28"/>
         </w:rPr>
-        <w:t>Quality Metrics</w:t>
+        <w:t>Quality</w:t>
+      </w:r>
+      <w:proofErr w:type="spellEnd"/>
+      <w:r>
+        <w:rPr>
+          <w:b/>
+          <w:i/>
+          <w:sz w:val="28"/>
+          <w:szCs w:val="28"/>
+        </w:rPr>
+        <w:t xml:space="preserve"> Metrics</w:t>
       </w:r>
     </w:p>
     <w:p>
@@ -2214,6 +2749,14 @@
           <w:i/>
           <w:sz w:val="24"/>
         </w:rPr>
+        <w:t xml:space="preserve"> </w:t>
+      </w:r>
+      <w:r>
+        <w:rPr>
+          <w:b/>
+          <w:i/>
+          <w:sz w:val="24"/>
+        </w:rPr>
         <w:t>Metrics</w:t>
       </w:r>
       <w:r>
@@ -2322,7 +2865,19 @@
         <w:rPr>
           <w:sz w:val="24"/>
         </w:rPr>
-        <w:t>or its indexing can be selected and thresheld on</w:t>
+        <w:t xml:space="preserve">or its indexing can be selected and </w:t>
+      </w:r>
+      <w:r>
+        <w:rPr>
+          <w:sz w:val="24"/>
+        </w:rPr>
+        <w:t>threshold</w:t>
+      </w:r>
+      <w:r>
+        <w:rPr>
+          <w:sz w:val="24"/>
+        </w:rPr>
+        <w:t xml:space="preserve"> on</w:t>
       </w:r>
       <w:r>
         <w:rPr>
@@ -2352,7 +2907,19 @@
         <w:rPr>
           <w:sz w:val="24"/>
         </w:rPr>
-        <w:t>Bad quality voxels are used to define the outer boundary of a sample if that alignment method is chosen and are used to terminate the segmentation algorithm once all good quality voxels have been assigned.  Bad quality voxels are then assigned via clean-up processes. The “plus” and “minus” buttons allow the user to add or subtract threshold values.</w:t>
+        <w:t xml:space="preserve">Bad quality voxels are used to define the outer boundary of a sample if that alignment method is chosen and are used to terminate the segmentation algorithm once all good quality voxels have been assigned.  Bad quality voxels are then assigned via </w:t>
+      </w:r>
+      <w:r>
+        <w:rPr>
+          <w:sz w:val="24"/>
+        </w:rPr>
+        <w:t>cleanup</w:t>
+      </w:r>
+      <w:r>
+        <w:rPr>
+          <w:sz w:val="24"/>
+        </w:rPr>
+        <w:t xml:space="preserve"> processes. The “plus” and “minus” buttons allow the user to add or subtract threshold values.</w:t>
       </w:r>
     </w:p>
     <w:p>
@@ -2600,7 +3167,37 @@
           <w:sz w:val="24"/>
           <w:szCs w:val="24"/>
         </w:rPr>
-        <w:t xml:space="preserve"> - this file contains each grain’s geometry and a list of its neighbor connectivities.  This file is a binary HDF5 format of VTK polydata, which can be viewed in ParaView with a special plugin.</w:t>
+        <w:t xml:space="preserve"> - this file contains each grain’s geometry and a list of its neighbor </w:t>
+      </w:r>
+      <w:r>
+        <w:rPr>
+          <w:sz w:val="24"/>
+          <w:szCs w:val="24"/>
+        </w:rPr>
+        <w:t>connectivity</w:t>
+      </w:r>
+      <w:r>
+        <w:rPr>
+          <w:sz w:val="24"/>
+          <w:szCs w:val="24"/>
+        </w:rPr>
+        <w:t xml:space="preserve">.  This file is a binary HDF5 format of VTK </w:t>
+      </w:r>
+      <w:proofErr w:type="spellStart"/>
+      <w:r>
+        <w:rPr>
+          <w:sz w:val="24"/>
+          <w:szCs w:val="24"/>
+        </w:rPr>
+        <w:t>polydata</w:t>
+      </w:r>
+      <w:proofErr w:type="spellEnd"/>
+      <w:r>
+        <w:rPr>
+          <w:sz w:val="24"/>
+          <w:szCs w:val="24"/>
+        </w:rPr>
+        <w:t>, which can be viewed in ParaView with a special plugin.</w:t>
       </w:r>
     </w:p>
     <w:p>
@@ -2622,7 +3219,25 @@
           <w:sz w:val="24"/>
           <w:szCs w:val="24"/>
         </w:rPr>
-        <w:t>DownSampled Visualization</w:t>
+        <w:t>Down</w:t>
+      </w:r>
+      <w:r>
+        <w:rPr>
+          <w:b/>
+          <w:i/>
+          <w:sz w:val="24"/>
+          <w:szCs w:val="24"/>
+        </w:rPr>
+        <w:t xml:space="preserve"> </w:t>
+      </w:r>
+      <w:r>
+        <w:rPr>
+          <w:b/>
+          <w:i/>
+          <w:sz w:val="24"/>
+          <w:szCs w:val="24"/>
+        </w:rPr>
+        <w:t>Sampled Visualization</w:t>
       </w:r>
       <w:r>
         <w:rPr>
@@ -2844,7 +3459,7 @@
           <w:noProof/>
         </w:rPr>
         <w:drawing>
-          <wp:inline distT="0" distB="0" distL="0" distR="0">
+          <wp:inline distT="0" distB="0" distL="0" distR="0" wp14:anchorId="5D1DD007" wp14:editId="5BC288AA">
             <wp:extent cx="1981200" cy="1390650"/>
             <wp:effectExtent l="19050" t="0" r="0" b="0"/>
             <wp:docPr id="21" name="Picture 20" descr="Reconstruction - VTKOptions.tif"/>
@@ -2859,7 +3474,7 @@
                     <pic:cNvPicPr/>
                   </pic:nvPicPr>
                   <pic:blipFill>
-                    <a:blip r:embed="rId9" cstate="print"/>
+                    <a:blip r:embed="rId10" cstate="print"/>
                     <a:stretch>
                       <a:fillRect/>
                     </a:stretch>
@@ -3168,7 +3783,7 @@
           <w:szCs w:val="32"/>
         </w:rPr>
         <w:drawing>
-          <wp:inline distT="0" distB="0" distL="0" distR="0">
+          <wp:inline distT="0" distB="0" distL="0" distR="0" wp14:anchorId="5101BFB8" wp14:editId="4B24C724">
             <wp:extent cx="5943600" cy="5194935"/>
             <wp:effectExtent l="19050" t="0" r="0" b="0"/>
             <wp:docPr id="13" name="Picture 12" descr="Grain Generator.tif"/>
@@ -3183,7 +3798,7 @@
                     <pic:cNvPicPr/>
                   </pic:nvPicPr>
                   <pic:blipFill>
-                    <a:blip r:embed="rId10" cstate="print"/>
+                    <a:blip r:embed="rId11" cstate="print"/>
                     <a:stretch>
                       <a:fillRect/>
                     </a:stretch>
@@ -3358,7 +3973,21 @@
         <w:rPr>
           <w:sz w:val="24"/>
         </w:rPr>
-        <w:t xml:space="preserve">  This file must be accompanied by a HDF5 stats file that contains the ODF and MDF that will be matched after reading the previously formed structure.</w:t>
+        <w:t xml:space="preserve">  </w:t>
+      </w:r>
+      <w:proofErr w:type="gramStart"/>
+      <w:r>
+        <w:rPr>
+          <w:sz w:val="24"/>
+        </w:rPr>
+        <w:t>This file must be accompanied by a HDF5 stats file that contains the ODF and MDF that will be matched after reading the previously formed structure</w:t>
+      </w:r>
+      <w:proofErr w:type="gramEnd"/>
+      <w:r>
+        <w:rPr>
+          <w:sz w:val="24"/>
+        </w:rPr>
+        <w:t>.</w:t>
       </w:r>
     </w:p>
     <w:p>
@@ -3461,7 +4090,14 @@
         <w:rPr>
           <w:sz w:val="24"/>
         </w:rPr>
-        <w:t xml:space="preserve"> value</w:t>
+        <w:t xml:space="preserve"> </w:t>
+      </w:r>
+      <w:proofErr w:type="gramStart"/>
+      <w:r>
+        <w:rPr>
+          <w:sz w:val="24"/>
+        </w:rPr>
+        <w:t>value</w:t>
       </w:r>
       <w:r>
         <w:rPr>
@@ -3469,6 +4105,7 @@
         </w:rPr>
         <w:t>s</w:t>
       </w:r>
+      <w:proofErr w:type="gramEnd"/>
       <w:r>
         <w:rPr>
           <w:sz w:val="24"/>
@@ -3771,8 +4408,16 @@
         <w:rPr>
           <w:sz w:val="24"/>
         </w:rPr>
-        <w:t xml:space="preserve"> being placed during grain placement.  The user can choose ellipsoids, superellipsoids</w:t>
-      </w:r>
+        <w:t xml:space="preserve"> being placed during grain placement.  The user can choose ellipsoids, </w:t>
+      </w:r>
+      <w:proofErr w:type="spellStart"/>
+      <w:r>
+        <w:rPr>
+          <w:sz w:val="24"/>
+        </w:rPr>
+        <w:t>superellipsoids</w:t>
+      </w:r>
+      <w:proofErr w:type="spellEnd"/>
       <w:r>
         <w:rPr>
           <w:sz w:val="24"/>
@@ -3783,7 +4428,21 @@
         <w:rPr>
           <w:sz w:val="24"/>
         </w:rPr>
-        <w:t xml:space="preserve"> or truncated octahedra.  Ellipsoids do not need the omega3 value, but the other two options require omega3 to be defined.</w:t>
+        <w:t xml:space="preserve"> or truncated </w:t>
+      </w:r>
+      <w:proofErr w:type="spellStart"/>
+      <w:r>
+        <w:rPr>
+          <w:sz w:val="24"/>
+        </w:rPr>
+        <w:t>octahedra</w:t>
+      </w:r>
+      <w:proofErr w:type="spellEnd"/>
+      <w:r>
+        <w:rPr>
+          <w:sz w:val="24"/>
+        </w:rPr>
+        <w:t>.  Ellipsoids do not need the omega3 value, but the other two options require omega3 to be defined.</w:t>
       </w:r>
       <w:r>
         <w:rPr>
@@ -4027,7 +4686,39 @@
           <w:sz w:val="24"/>
           <w:szCs w:val="24"/>
         </w:rPr>
-        <w:t xml:space="preserve"> - this file contains each grain’s geometry and a list of its neighbor connectivities.  This file is a binary HDF5 format of VTK polydata, which can be viewed in ParaView with a special plugin.</w:t>
+        <w:t xml:space="preserve"> - this file contains each grain’s geometry and a list of its neighbor </w:t>
+      </w:r>
+      <w:proofErr w:type="spellStart"/>
+      <w:r>
+        <w:rPr>
+          <w:sz w:val="24"/>
+          <w:szCs w:val="24"/>
+        </w:rPr>
+        <w:t>connectivities</w:t>
+      </w:r>
+      <w:proofErr w:type="spellEnd"/>
+      <w:r>
+        <w:rPr>
+          <w:sz w:val="24"/>
+          <w:szCs w:val="24"/>
+        </w:rPr>
+        <w:t xml:space="preserve">.  This file is a binary HDF5 format of VTK </w:t>
+      </w:r>
+      <w:proofErr w:type="spellStart"/>
+      <w:r>
+        <w:rPr>
+          <w:sz w:val="24"/>
+          <w:szCs w:val="24"/>
+        </w:rPr>
+        <w:t>polydata</w:t>
+      </w:r>
+      <w:proofErr w:type="spellEnd"/>
+      <w:r>
+        <w:rPr>
+          <w:sz w:val="24"/>
+          <w:szCs w:val="24"/>
+        </w:rPr>
+        <w:t>, which can be viewed in ParaView with a special plugin.</w:t>
       </w:r>
     </w:p>
     <w:p>
@@ -4180,7 +4871,7 @@
           <w:noProof/>
         </w:rPr>
         <w:drawing>
-          <wp:inline distT="0" distB="0" distL="0" distR="0">
+          <wp:inline distT="0" distB="0" distL="0" distR="0" wp14:anchorId="5CF88CFD" wp14:editId="4645A8BE">
             <wp:extent cx="1981200" cy="1619250"/>
             <wp:effectExtent l="19050" t="0" r="0" b="0"/>
             <wp:docPr id="23" name="Picture 22" descr="Grain Generator - VTKOptions.tif"/>
@@ -4195,7 +4886,7 @@
                     <pic:cNvPicPr/>
                   </pic:nvPicPr>
                   <pic:blipFill>
-                    <a:blip r:embed="rId11" cstate="print"/>
+                    <a:blip r:embed="rId12" cstate="print"/>
                     <a:stretch>
                       <a:fillRect/>
                     </a:stretch>
@@ -4523,7 +5214,7 @@
           <w:szCs w:val="32"/>
         </w:rPr>
         <w:drawing>
-          <wp:inline distT="0" distB="0" distL="0" distR="0">
+          <wp:inline distT="0" distB="0" distL="0" distR="0" wp14:anchorId="79674AE6" wp14:editId="0AB15D82">
             <wp:extent cx="5943600" cy="5194935"/>
             <wp:effectExtent l="19050" t="0" r="0" b="0"/>
             <wp:docPr id="15" name="Picture 14" descr="Surface Mesh.tif"/>
@@ -4538,7 +5229,7 @@
                     <pic:cNvPicPr/>
                   </pic:nvPicPr>
                   <pic:blipFill>
-                    <a:blip r:embed="rId12" cstate="print"/>
+                    <a:blip r:embed="rId13" cstate="print"/>
                     <a:stretch>
                       <a:fillRect/>
                     </a:stretch>
@@ -4605,7 +5296,23 @@
           <w:sz w:val="24"/>
           <w:szCs w:val="24"/>
         </w:rPr>
-        <w:t xml:space="preserve"> – name and location of the .vtk file that will be used in the surface meshing</w:t>
+        <w:t xml:space="preserve"> – name and location of the .</w:t>
+      </w:r>
+      <w:proofErr w:type="spellStart"/>
+      <w:r>
+        <w:rPr>
+          <w:sz w:val="24"/>
+          <w:szCs w:val="24"/>
+        </w:rPr>
+        <w:t>vtk</w:t>
+      </w:r>
+      <w:proofErr w:type="spellEnd"/>
+      <w:r>
+        <w:rPr>
+          <w:sz w:val="24"/>
+          <w:szCs w:val="24"/>
+        </w:rPr>
+        <w:t xml:space="preserve"> file that will be used in the surface meshing</w:t>
       </w:r>
     </w:p>
     <w:p>
@@ -4634,6 +5341,7 @@
         </w:rPr>
         <w:t xml:space="preserve">  The </w:t>
       </w:r>
+      <w:proofErr w:type="spellStart"/>
       <w:r>
         <w:rPr>
           <w:b/>
@@ -4643,6 +5351,7 @@
         </w:rPr>
         <w:t>XDim</w:t>
       </w:r>
+      <w:proofErr w:type="spellEnd"/>
       <w:r>
         <w:rPr>
           <w:sz w:val="24"/>
@@ -4650,6 +5359,7 @@
         </w:rPr>
         <w:t xml:space="preserve">, </w:t>
       </w:r>
+      <w:proofErr w:type="spellStart"/>
       <w:r>
         <w:rPr>
           <w:b/>
@@ -4659,6 +5369,7 @@
         </w:rPr>
         <w:t>YDim</w:t>
       </w:r>
+      <w:proofErr w:type="spellEnd"/>
       <w:r>
         <w:rPr>
           <w:sz w:val="24"/>
@@ -4666,6 +5377,7 @@
         </w:rPr>
         <w:t xml:space="preserve"> and </w:t>
       </w:r>
+      <w:proofErr w:type="spellStart"/>
       <w:r>
         <w:rPr>
           <w:b/>
@@ -4675,12 +5387,29 @@
         </w:rPr>
         <w:t>ZDim</w:t>
       </w:r>
-      <w:r>
-        <w:rPr>
-          <w:sz w:val="24"/>
-          <w:szCs w:val="24"/>
-        </w:rPr>
-        <w:t xml:space="preserve"> are the size of the volume (in voxels), read from the input .vtk file.</w:t>
+      <w:proofErr w:type="spellEnd"/>
+      <w:r>
+        <w:rPr>
+          <w:sz w:val="24"/>
+          <w:szCs w:val="24"/>
+        </w:rPr>
+        <w:t xml:space="preserve"> are the size of the volume (in voxels), read from the input .</w:t>
+      </w:r>
+      <w:proofErr w:type="spellStart"/>
+      <w:r>
+        <w:rPr>
+          <w:sz w:val="24"/>
+          <w:szCs w:val="24"/>
+        </w:rPr>
+        <w:t>vtk</w:t>
+      </w:r>
+      <w:proofErr w:type="spellEnd"/>
+      <w:r>
+        <w:rPr>
+          <w:sz w:val="24"/>
+          <w:szCs w:val="24"/>
+        </w:rPr>
+        <w:t xml:space="preserve"> file.</w:t>
       </w:r>
       <w:r>
         <w:rPr>
@@ -4715,13 +5444,43 @@
           <w:sz w:val="24"/>
           <w:szCs w:val="24"/>
         </w:rPr>
-        <w:t xml:space="preserve"> – name of the block of data to read from the input .vtk file.  If the volume is from either of the Reconstruction or Synthetic Builder Tab, then this </w:t>
-      </w:r>
-      <w:r>
-        <w:rPr>
-          <w:sz w:val="24"/>
-        </w:rPr>
-        <w:t>should generally be set to GrainID.</w:t>
+        <w:t xml:space="preserve"> – name of the block of data to read from the input .</w:t>
+      </w:r>
+      <w:proofErr w:type="spellStart"/>
+      <w:r>
+        <w:rPr>
+          <w:sz w:val="24"/>
+          <w:szCs w:val="24"/>
+        </w:rPr>
+        <w:t>vtk</w:t>
+      </w:r>
+      <w:proofErr w:type="spellEnd"/>
+      <w:r>
+        <w:rPr>
+          <w:sz w:val="24"/>
+          <w:szCs w:val="24"/>
+        </w:rPr>
+        <w:t xml:space="preserve"> file.  If the volume is from either of the Reconstruction or Synthetic Builder Tab, then this </w:t>
+      </w:r>
+      <w:r>
+        <w:rPr>
+          <w:sz w:val="24"/>
+        </w:rPr>
+        <w:t xml:space="preserve">should generally be set to </w:t>
+      </w:r>
+      <w:proofErr w:type="spellStart"/>
+      <w:r>
+        <w:rPr>
+          <w:sz w:val="24"/>
+        </w:rPr>
+        <w:t>GrainID</w:t>
+      </w:r>
+      <w:proofErr w:type="spellEnd"/>
+      <w:r>
+        <w:rPr>
+          <w:sz w:val="24"/>
+        </w:rPr>
+        <w:t>.</w:t>
       </w:r>
     </w:p>
     <w:p>
@@ -4918,7 +5677,47 @@
         <w:rPr>
           <w:sz w:val="24"/>
         </w:rPr>
-        <w:t>this option creates a copy of every triangular surface patch if turned on.  This option is useful for visualization because when writing poly data in a .vtk file, only one attribute is assigned to each triangle, which negates that two grains actually ‘share’ a triangle.  If this option is on, then each triangle will be written twice and one will be assigned to one grain and the other to the second grain.  If turned off, when the user visualizes one grain at a time by thresholding the data, the grains will appear to having ‘missing’ triangular patches.</w:t>
+        <w:t>this option creates a copy of every triangular surface patch if turned on.  This option is useful for visualization because when writing poly data in a .</w:t>
+      </w:r>
+      <w:proofErr w:type="spellStart"/>
+      <w:r>
+        <w:rPr>
+          <w:sz w:val="24"/>
+        </w:rPr>
+        <w:t>vtk</w:t>
+      </w:r>
+      <w:proofErr w:type="spellEnd"/>
+      <w:r>
+        <w:rPr>
+          <w:sz w:val="24"/>
+        </w:rPr>
+        <w:t xml:space="preserve"> file, only one attribute is assigned to each triangle, which negates that two grains actually ‘share’ a triangle.  If this option is on, then each triangle will be written twice and one will be assigned to one grain and the other to the second grain.  If turned off, when the user visualizes one</w:t>
+      </w:r>
+      <w:r>
+        <w:rPr>
+          <w:sz w:val="24"/>
+        </w:rPr>
+        <w:t xml:space="preserve"> grain at a time by a threshold</w:t>
+      </w:r>
+      <w:r>
+        <w:rPr>
+          <w:sz w:val="24"/>
+        </w:rPr>
+        <w:t xml:space="preserve"> </w:t>
+      </w:r>
+      <w:r>
+        <w:rPr>
+          <w:sz w:val="24"/>
+        </w:rPr>
+        <w:t xml:space="preserve">of </w:t>
+      </w:r>
+      <w:bookmarkStart w:id="0" w:name="_GoBack"/>
+      <w:bookmarkEnd w:id="0"/>
+      <w:r>
+        <w:rPr>
+          <w:sz w:val="24"/>
+        </w:rPr>
+        <w:t>the data, the grains will appear to having ‘missing’ triangular patches.</w:t>
       </w:r>
     </w:p>
     <w:p>
@@ -5020,7 +5819,21 @@
         <w:rPr>
           <w:sz w:val="24"/>
         </w:rPr>
-        <w:t xml:space="preserve">  This option should usually be on since the temporary files are binary and generally not of use to the user after-the-fact.</w:t>
+        <w:t xml:space="preserve">  This option should usually be on since the temporary files are binary and generally not </w:t>
+      </w:r>
+      <w:proofErr w:type="gramStart"/>
+      <w:r>
+        <w:rPr>
+          <w:sz w:val="24"/>
+        </w:rPr>
+        <w:t>of</w:t>
+      </w:r>
+      <w:proofErr w:type="gramEnd"/>
+      <w:r>
+        <w:rPr>
+          <w:sz w:val="24"/>
+        </w:rPr>
+        <w:t xml:space="preserve"> use to the user after-the-fact.</w:t>
       </w:r>
     </w:p>
     <w:p>
@@ -5110,7 +5923,7 @@
           <w:szCs w:val="32"/>
         </w:rPr>
         <w:drawing>
-          <wp:inline distT="0" distB="0" distL="0" distR="0">
+          <wp:inline distT="0" distB="0" distL="0" distR="0" wp14:anchorId="515CF2C2" wp14:editId="75D9CE98">
             <wp:extent cx="5943600" cy="3557905"/>
             <wp:effectExtent l="19050" t="0" r="0" b="0"/>
             <wp:docPr id="6" name="Picture 5" descr="SG Size Dist Tab.tif"/>
@@ -5125,7 +5938,7 @@
                     <pic:cNvPicPr/>
                   </pic:nvPicPr>
                   <pic:blipFill>
-                    <a:blip r:embed="rId13" cstate="print"/>
+                    <a:blip r:embed="rId14" cstate="print"/>
                     <a:stretch>
                       <a:fillRect/>
                     </a:stretch>
@@ -5293,7 +6106,7 @@
           <w:sz w:val="24"/>
         </w:rPr>
         <w:drawing>
-          <wp:inline distT="0" distB="0" distL="0" distR="0">
+          <wp:inline distT="0" distB="0" distL="0" distR="0" wp14:anchorId="3FD7A06B" wp14:editId="4E3204CF">
             <wp:extent cx="4295775" cy="2085975"/>
             <wp:effectExtent l="19050" t="0" r="9525" b="0"/>
             <wp:docPr id="14" name="Picture 12" descr="SG Phase Edit Popup.tif"/>
@@ -5308,7 +6121,7 @@
                     <pic:cNvPicPr/>
                   </pic:nvPicPr>
                   <pic:blipFill>
-                    <a:blip r:embed="rId14" cstate="print"/>
+                    <a:blip r:embed="rId15" cstate="print"/>
                     <a:stretch>
                       <a:fillRect/>
                     </a:stretch>
@@ -5393,7 +6206,21 @@
         <w:rPr>
           <w:sz w:val="24"/>
         </w:rPr>
-        <w:t xml:space="preserve"> is updated as more phases are added, by scaling the current total of all the phases fractions to 1 (in case the user’s total is not equal to 1 when finished).</w:t>
+        <w:t xml:space="preserve"> is updated as more phases are added, by scaling the current total of all the </w:t>
+      </w:r>
+      <w:proofErr w:type="gramStart"/>
+      <w:r>
+        <w:rPr>
+          <w:sz w:val="24"/>
+        </w:rPr>
+        <w:t>phases</w:t>
+      </w:r>
+      <w:proofErr w:type="gramEnd"/>
+      <w:r>
+        <w:rPr>
+          <w:sz w:val="24"/>
+        </w:rPr>
+        <w:t xml:space="preserve"> fractions to 1 (in case the user’s total is not equal to 1 when finished).</w:t>
       </w:r>
     </w:p>
     <w:p>
@@ -5719,6 +6546,7 @@
           <w:sz w:val="24"/>
         </w:rPr>
       </w:pPr>
+      <w:proofErr w:type="spellStart"/>
       <w:r>
         <w:rPr>
           <w:b/>
@@ -5727,11 +6555,26 @@
         </w:rPr>
         <w:t>Equiaxed</w:t>
       </w:r>
-      <w:r>
-        <w:rPr>
-          <w:sz w:val="24"/>
-        </w:rPr>
-        <w:t xml:space="preserve"> – this populates the statistic tabs with data that is designed to generate a random equiaxed microstructure.</w:t>
+      <w:proofErr w:type="spellEnd"/>
+      <w:r>
+        <w:rPr>
+          <w:sz w:val="24"/>
+        </w:rPr>
+        <w:t xml:space="preserve"> – this populates the statistic tabs with data that is designed to generate a random </w:t>
+      </w:r>
+      <w:proofErr w:type="spellStart"/>
+      <w:r>
+        <w:rPr>
+          <w:sz w:val="24"/>
+        </w:rPr>
+        <w:t>equiaxed</w:t>
+      </w:r>
+      <w:proofErr w:type="spellEnd"/>
+      <w:r>
+        <w:rPr>
+          <w:sz w:val="24"/>
+        </w:rPr>
+        <w:t xml:space="preserve"> microstructure.</w:t>
       </w:r>
     </w:p>
     <w:p>
@@ -5773,7 +6616,7 @@
           <w:sz w:val="24"/>
         </w:rPr>
         <w:drawing>
-          <wp:inline distT="0" distB="0" distL="0" distR="0">
+          <wp:inline distT="0" distB="0" distL="0" distR="0" wp14:anchorId="6FEF4E2A" wp14:editId="4A96A0B6">
             <wp:extent cx="2343150" cy="1190625"/>
             <wp:effectExtent l="19050" t="0" r="0" b="0"/>
             <wp:docPr id="16" name="Picture 14" descr="SG Rolled Preset Popup.tif"/>
@@ -5788,7 +6631,7 @@
                     <pic:cNvPicPr/>
                   </pic:nvPicPr>
                   <pic:blipFill>
-                    <a:blip r:embed="rId15" cstate="print"/>
+                    <a:blip r:embed="rId16" cstate="print"/>
                     <a:stretch>
                       <a:fillRect/>
                     </a:stretch>
@@ -5992,7 +6835,7 @@
           <w:szCs w:val="32"/>
         </w:rPr>
         <w:drawing>
-          <wp:inline distT="0" distB="0" distL="0" distR="0">
+          <wp:inline distT="0" distB="0" distL="0" distR="0" wp14:anchorId="0FA03EE9" wp14:editId="119A2D7D">
             <wp:extent cx="5943600" cy="3545840"/>
             <wp:effectExtent l="19050" t="0" r="0" b="0"/>
             <wp:docPr id="7" name="Picture 6" descr="SG Omega3 Tab.tif"/>
@@ -6007,7 +6850,7 @@
                     <pic:cNvPicPr/>
                   </pic:nvPicPr>
                   <pic:blipFill>
-                    <a:blip r:embed="rId16" cstate="print"/>
+                    <a:blip r:embed="rId17" cstate="print"/>
                     <a:stretch>
                       <a:fillRect/>
                     </a:stretch>
@@ -6227,7 +7070,7 @@
           <w:szCs w:val="32"/>
         </w:rPr>
         <w:drawing>
-          <wp:inline distT="0" distB="0" distL="0" distR="0">
+          <wp:inline distT="0" distB="0" distL="0" distR="0" wp14:anchorId="62CFDAC4" wp14:editId="5B08808C">
             <wp:extent cx="5943600" cy="3537585"/>
             <wp:effectExtent l="19050" t="0" r="0" b="0"/>
             <wp:docPr id="8" name="Picture 7" descr="SG Shapes Tab.tif"/>
@@ -6242,7 +7085,7 @@
                     <pic:cNvPicPr/>
                   </pic:nvPicPr>
                   <pic:blipFill>
-                    <a:blip r:embed="rId17" cstate="print"/>
+                    <a:blip r:embed="rId18" cstate="print"/>
                     <a:stretch>
                       <a:fillRect/>
                     </a:stretch>
@@ -6447,7 +7290,7 @@
           <w:szCs w:val="32"/>
         </w:rPr>
         <w:drawing>
-          <wp:inline distT="0" distB="0" distL="0" distR="0">
+          <wp:inline distT="0" distB="0" distL="0" distR="0" wp14:anchorId="7038518C" wp14:editId="3B9D6E22">
             <wp:extent cx="5943600" cy="3541395"/>
             <wp:effectExtent l="19050" t="0" r="0" b="0"/>
             <wp:docPr id="9" name="Picture 8" descr="SG Neighbors Tab.tif"/>
@@ -6462,7 +7305,7 @@
                     <pic:cNvPicPr/>
                   </pic:nvPicPr>
                   <pic:blipFill>
-                    <a:blip r:embed="rId18" cstate="print"/>
+                    <a:blip r:embed="rId19" cstate="print"/>
                     <a:stretch>
                       <a:fillRect/>
                     </a:stretch>
@@ -6720,7 +7563,7 @@
           <w:szCs w:val="32"/>
         </w:rPr>
         <w:drawing>
-          <wp:inline distT="0" distB="0" distL="0" distR="0">
+          <wp:inline distT="0" distB="0" distL="0" distR="0" wp14:anchorId="2196D503" wp14:editId="32769295">
             <wp:extent cx="5943600" cy="3521075"/>
             <wp:effectExtent l="19050" t="0" r="0" b="0"/>
             <wp:docPr id="10" name="Picture 9" descr="SG ODF Tab.tif"/>
@@ -6735,7 +7578,7 @@
                     <pic:cNvPicPr/>
                   </pic:nvPicPr>
                   <pic:blipFill>
-                    <a:blip r:embed="rId19" cstate="print"/>
+                    <a:blip r:embed="rId20" cstate="print"/>
                     <a:stretch>
                       <a:fillRect/>
                     </a:stretch>
@@ -6940,7 +7783,21 @@
         <w:rPr>
           <w:sz w:val="24"/>
         </w:rPr>
-        <w:t xml:space="preserve"> column to reduce to 0.0 (decreasing quadratically from the bin of the entered orientation).</w:t>
+        <w:t xml:space="preserve"> column to reduce to 0.0 (decreasing </w:t>
+      </w:r>
+      <w:proofErr w:type="spellStart"/>
+      <w:r>
+        <w:rPr>
+          <w:sz w:val="24"/>
+        </w:rPr>
+        <w:t>quadratically</w:t>
+      </w:r>
+      <w:proofErr w:type="spellEnd"/>
+      <w:r>
+        <w:rPr>
+          <w:sz w:val="24"/>
+        </w:rPr>
+        <w:t xml:space="preserve"> from the bin of the entered orientation).</w:t>
       </w:r>
     </w:p>
     <w:p>
@@ -7032,7 +7889,7 @@
         </w:rPr>
         <w:lastRenderedPageBreak/>
         <w:drawing>
-          <wp:inline distT="0" distB="0" distL="0" distR="0">
+          <wp:inline distT="0" distB="0" distL="0" distR="0" wp14:anchorId="09E22457" wp14:editId="4398D8A6">
             <wp:extent cx="5943600" cy="3516630"/>
             <wp:effectExtent l="19050" t="0" r="0" b="0"/>
             <wp:docPr id="18" name="Picture 17" descr="SG ODF 001 PF Tab.tif"/>
@@ -7047,7 +7904,7 @@
                     <pic:cNvPicPr/>
                   </pic:nvPicPr>
                   <pic:blipFill>
-                    <a:blip r:embed="rId20" cstate="print"/>
+                    <a:blip r:embed="rId21" cstate="print"/>
                     <a:stretch>
                       <a:fillRect/>
                     </a:stretch>
@@ -7123,7 +7980,29 @@
         <w:rPr>
           <w:sz w:val="24"/>
         </w:rPr>
-        <w:t xml:space="preserve">  This is done by randomly sampling pairs of orientations from the ODF and calculating the misorientation (</w:t>
+        <w:t xml:space="preserve">  </w:t>
+      </w:r>
+      <w:proofErr w:type="gramStart"/>
+      <w:r>
+        <w:rPr>
+          <w:sz w:val="24"/>
+        </w:rPr>
+        <w:t xml:space="preserve">This is done by randomly sampling pairs of orientations from the ODF and calculating the </w:t>
+      </w:r>
+      <w:proofErr w:type="spellStart"/>
+      <w:r>
+        <w:rPr>
+          <w:sz w:val="24"/>
+        </w:rPr>
+        <w:t>misorientation</w:t>
+      </w:r>
+      <w:proofErr w:type="spellEnd"/>
+      <w:proofErr w:type="gramEnd"/>
+      <w:r>
+        <w:rPr>
+          <w:sz w:val="24"/>
+        </w:rPr>
+        <w:t xml:space="preserve"> (</w:t>
       </w:r>
       <w:r>
         <w:rPr>
@@ -7141,7 +8020,21 @@
         <w:rPr>
           <w:sz w:val="24"/>
         </w:rPr>
-        <w:t>Only the angle is plotted in the misorientation distribution plot.  The user can also add axis-angle pairs to increase in weight.</w:t>
+        <w:t xml:space="preserve">Only the angle is plotted in the </w:t>
+      </w:r>
+      <w:proofErr w:type="spellStart"/>
+      <w:r>
+        <w:rPr>
+          <w:sz w:val="24"/>
+        </w:rPr>
+        <w:t>misorientation</w:t>
+      </w:r>
+      <w:proofErr w:type="spellEnd"/>
+      <w:r>
+        <w:rPr>
+          <w:sz w:val="24"/>
+        </w:rPr>
+        <w:t xml:space="preserve"> distribution plot.  The user can also add axis-angle pairs to increase in weight.</w:t>
       </w:r>
     </w:p>
     <w:p>
@@ -7151,7 +8044,7 @@
         </w:rPr>
         <w:lastRenderedPageBreak/>
         <w:drawing>
-          <wp:inline distT="0" distB="0" distL="0" distR="0">
+          <wp:inline distT="0" distB="0" distL="0" distR="0" wp14:anchorId="59BC373D" wp14:editId="249FFE52">
             <wp:extent cx="5943600" cy="3504565"/>
             <wp:effectExtent l="19050" t="0" r="0" b="0"/>
             <wp:docPr id="19" name="Picture 18" descr="SG ODF MDF Tab.tif"/>
@@ -7166,7 +8059,7 @@
                     <pic:cNvPicPr/>
                   </pic:nvPicPr>
                   <pic:blipFill>
-                    <a:blip r:embed="rId21" cstate="print"/>
+                    <a:blip r:embed="rId22" cstate="print"/>
                     <a:stretch>
                       <a:fillRect/>
                     </a:stretch>
@@ -7203,7 +8096,15 @@
         <w:t>Angle</w:t>
       </w:r>
       <w:r>
-        <w:t xml:space="preserve"> – this is the angle of the misorientation to increase in weight.</w:t>
+        <w:t xml:space="preserve"> – this is the angle of the </w:t>
+      </w:r>
+      <w:proofErr w:type="spellStart"/>
+      <w:r>
+        <w:t>misorientation</w:t>
+      </w:r>
+      <w:proofErr w:type="spellEnd"/>
+      <w:r>
+        <w:t xml:space="preserve"> to increase in weight.</w:t>
       </w:r>
     </w:p>
     <w:p>
@@ -7229,7 +8130,23 @@
         <w:t>xis</w:t>
       </w:r>
       <w:r>
-        <w:t xml:space="preserve"> – this is the axis of the misorientation to increase in weight.  If the crystal structure being used for the phase is Hexagonal, then this axis is in the 3-index, orthogonal convention, not the true (hkil) convention.</w:t>
+        <w:t xml:space="preserve"> – this is the axis of the </w:t>
+      </w:r>
+      <w:proofErr w:type="spellStart"/>
+      <w:r>
+        <w:t>misorientation</w:t>
+      </w:r>
+      <w:proofErr w:type="spellEnd"/>
+      <w:r>
+        <w:t xml:space="preserve"> to increase in weight.  If the crystal structure being used for the phase is Hexagonal, then this axis is in the 3-index, orthogonal convention, not the true (</w:t>
+      </w:r>
+      <w:proofErr w:type="spellStart"/>
+      <w:r>
+        <w:t>hkil</w:t>
+      </w:r>
+      <w:proofErr w:type="spellEnd"/>
+      <w:r>
+        <w:t>) convention.</w:t>
       </w:r>
     </w:p>
     <w:p>
@@ -7251,8 +8168,13 @@
         <w:t xml:space="preserve"> – this is the </w:t>
       </w:r>
       <w:r>
-        <w:t>weight in units of MRD (multiples of random) of the entered misorientation</w:t>
-      </w:r>
+        <w:t xml:space="preserve">weight in units of MRD (multiples of random) of the entered </w:t>
+      </w:r>
+      <w:proofErr w:type="spellStart"/>
+      <w:r>
+        <w:t>misorientation</w:t>
+      </w:r>
+      <w:proofErr w:type="spellEnd"/>
       <w:r>
         <w:t>.</w:t>
       </w:r>
@@ -7316,7 +8238,7 @@
           <w:szCs w:val="32"/>
         </w:rPr>
         <w:drawing>
-          <wp:inline distT="0" distB="0" distL="0" distR="0">
+          <wp:inline distT="0" distB="0" distL="0" distR="0" wp14:anchorId="28EC5D7E" wp14:editId="0ECB6C1D">
             <wp:extent cx="5943600" cy="3521075"/>
             <wp:effectExtent l="19050" t="0" r="0" b="0"/>
             <wp:docPr id="12" name="Picture 11" descr="SG Axis ODF Tab.tif"/>
@@ -7331,7 +8253,7 @@
                     <pic:cNvPicPr/>
                   </pic:nvPicPr>
                   <pic:blipFill>
-                    <a:blip r:embed="rId22" cstate="print"/>
+                    <a:blip r:embed="rId23" cstate="print"/>
                     <a:stretch>
                       <a:fillRect/>
                     </a:stretch>
@@ -7536,7 +8458,21 @@
         <w:rPr>
           <w:sz w:val="24"/>
         </w:rPr>
-        <w:t xml:space="preserve"> column to reduce to 0.0 (decreasing quadratically from the bin of the entered orientation).</w:t>
+        <w:t xml:space="preserve"> column to reduce to 0.0 (decreasing </w:t>
+      </w:r>
+      <w:proofErr w:type="spellStart"/>
+      <w:r>
+        <w:rPr>
+          <w:sz w:val="24"/>
+        </w:rPr>
+        <w:t>quadratically</w:t>
+      </w:r>
+      <w:proofErr w:type="spellEnd"/>
+      <w:r>
+        <w:rPr>
+          <w:sz w:val="24"/>
+        </w:rPr>
+        <w:t xml:space="preserve"> from the bin of the entered orientation).</w:t>
       </w:r>
     </w:p>
     <w:p>
@@ -7651,7 +8587,21 @@
         <w:rPr>
           <w:sz w:val="24"/>
         </w:rPr>
-        <w:t>(i.e a &gt; b &gt; c)</w:t>
+        <w:t>(</w:t>
+      </w:r>
+      <w:proofErr w:type="spellStart"/>
+      <w:r>
+        <w:rPr>
+          <w:sz w:val="24"/>
+        </w:rPr>
+        <w:t>i.e</w:t>
+      </w:r>
+      <w:proofErr w:type="spellEnd"/>
+      <w:r>
+        <w:rPr>
+          <w:sz w:val="24"/>
+        </w:rPr>
+        <w:t xml:space="preserve"> a &gt; b &gt; c)</w:t>
       </w:r>
       <w:r>
         <w:rPr>
@@ -7673,7 +8623,7 @@
         </w:rPr>
         <w:lastRenderedPageBreak/>
         <w:drawing>
-          <wp:inline distT="0" distB="0" distL="0" distR="0">
+          <wp:inline distT="0" distB="0" distL="0" distR="0" wp14:anchorId="2CFF56FF" wp14:editId="5AB952E5">
             <wp:extent cx="5943600" cy="3533140"/>
             <wp:effectExtent l="19050" t="0" r="0" b="0"/>
             <wp:docPr id="20" name="Picture 19" descr="SG Axis ODF A Axis Tab.tif"/>
@@ -7688,7 +8638,7 @@
                     <pic:cNvPicPr/>
                   </pic:nvPicPr>
                   <pic:blipFill>
-                    <a:blip r:embed="rId23" cstate="print"/>
+                    <a:blip r:embed="rId24" cstate="print"/>
                     <a:stretch>
                       <a:fillRect/>
                     </a:stretch>
@@ -7720,7 +8670,7 @@
 </file>
 
 <file path=word/numbering.xml><?xml version="1.0" encoding="utf-8"?>
-<w:numbering xmlns:ve="http://schemas.openxmlformats.org/markup-compatibility/2006" xmlns:o="urn:schemas-microsoft-com:office:office" xmlns:r="http://schemas.openxmlformats.org/officeDocument/2006/relationships" xmlns:m="http://schemas.openxmlformats.org/officeDocument/2006/math" xmlns:v="urn:schemas-microsoft-com:vml" xmlns:wp="http://schemas.openxmlformats.org/drawingml/2006/wordprocessingDrawing" xmlns:w10="urn:schemas-microsoft-com:office:word" xmlns:w="http://schemas.openxmlformats.org/wordprocessingml/2006/main" xmlns:wne="http://schemas.microsoft.com/office/word/2006/wordml">
+<w:numbering xmlns:wpc="http://schemas.microsoft.com/office/word/2010/wordprocessingCanvas" xmlns:mo="http://schemas.microsoft.com/office/mac/office/2008/main" xmlns:mc="http://schemas.openxmlformats.org/markup-compatibility/2006" xmlns:mv="urn:schemas-microsoft-com:mac:vml" xmlns:o="urn:schemas-microsoft-com:office:office" xmlns:r="http://schemas.openxmlformats.org/officeDocument/2006/relationships" xmlns:m="http://schemas.openxmlformats.org/officeDocument/2006/math" xmlns:v="urn:schemas-microsoft-com:vml" xmlns:wp14="http://schemas.microsoft.com/office/word/2010/wordprocessingDrawing" xmlns:wp="http://schemas.openxmlformats.org/drawingml/2006/wordprocessingDrawing" xmlns:w10="urn:schemas-microsoft-com:office:word" xmlns:w="http://schemas.openxmlformats.org/wordprocessingml/2006/main" xmlns:w14="http://schemas.microsoft.com/office/word/2010/wordml" xmlns:wpg="http://schemas.microsoft.com/office/word/2010/wordprocessingGroup" xmlns:wpi="http://schemas.microsoft.com/office/word/2010/wordprocessingInk" xmlns:wne="http://schemas.microsoft.com/office/word/2006/wordml" xmlns:wps="http://schemas.microsoft.com/office/word/2010/wordprocessingShape" mc:Ignorable="w14 wp14">
   <w:abstractNum w:abstractNumId="0">
     <w:nsid w:val="030D26A5"/>
     <w:multiLevelType w:val="hybridMultilevel"/>
@@ -9515,7 +10465,7 @@
 </file>
 
 <file path=word/styles.xml><?xml version="1.0" encoding="utf-8"?>
-<w:styles xmlns:r="http://schemas.openxmlformats.org/officeDocument/2006/relationships" xmlns:w="http://schemas.openxmlformats.org/wordprocessingml/2006/main">
+<w:styles xmlns:mc="http://schemas.openxmlformats.org/markup-compatibility/2006" xmlns:r="http://schemas.openxmlformats.org/officeDocument/2006/relationships" xmlns:w="http://schemas.openxmlformats.org/wordprocessingml/2006/main" xmlns:w14="http://schemas.microsoft.com/office/word/2010/wordml" mc:Ignorable="w14">
   <w:docDefaults>
     <w:rPrDefault>
       <w:rPr>
@@ -9531,7 +10481,7 @@
       </w:pPr>
     </w:pPrDefault>
   </w:docDefaults>
-  <w:latentStyles w:defLockedState="0" w:defUIPriority="99" w:defSemiHidden="1" w:defUnhideWhenUsed="1" w:defQFormat="0" w:count="267">
+  <w:latentStyles w:defLockedState="0" w:defUIPriority="99" w:defSemiHidden="1" w:defUnhideWhenUsed="1" w:defQFormat="0" w:count="276">
     <w:lsdException w:name="Normal" w:semiHidden="0" w:uiPriority="0" w:unhideWhenUsed="0" w:qFormat="1"/>
     <w:lsdException w:name="heading 1" w:semiHidden="0" w:uiPriority="9" w:unhideWhenUsed="0" w:qFormat="1"/>
     <w:lsdException w:name="heading 2" w:uiPriority="9" w:qFormat="1"/>
@@ -9686,7 +10636,6 @@
     <w:uiPriority w:val="99"/>
     <w:semiHidden/>
     <w:unhideWhenUsed/>
-    <w:qFormat/>
     <w:tblPr>
       <w:tblInd w:w="0" w:type="dxa"/>
       <w:tblCellMar>
@@ -9743,6 +10692,192 @@
       <w:sz w:val="16"/>
       <w:szCs w:val="16"/>
     </w:rPr>
+  </w:style>
+</w:styles>
+</file>
+
+<file path=word/stylesWithEffects.xml><?xml version="1.0" encoding="utf-8"?>
+<w:styles xmlns:wpc="http://schemas.microsoft.com/office/word/2010/wordprocessingCanvas" xmlns:mo="http://schemas.microsoft.com/office/mac/office/2008/main" xmlns:mc="http://schemas.openxmlformats.org/markup-compatibility/2006" xmlns:mv="urn:schemas-microsoft-com:mac:vml" xmlns:o="urn:schemas-microsoft-com:office:office" xmlns:r="http://schemas.openxmlformats.org/officeDocument/2006/relationships" xmlns:m="http://schemas.openxmlformats.org/officeDocument/2006/math" xmlns:v="urn:schemas-microsoft-com:vml" xmlns:wp14="http://schemas.microsoft.com/office/word/2010/wordprocessingDrawing" xmlns:wp="http://schemas.openxmlformats.org/drawingml/2006/wordprocessingDrawing" xmlns:w10="urn:schemas-microsoft-com:office:word" xmlns:w="http://schemas.openxmlformats.org/wordprocessingml/2006/main" xmlns:w14="http://schemas.microsoft.com/office/word/2010/wordml" xmlns:wpg="http://schemas.microsoft.com/office/word/2010/wordprocessingGroup" xmlns:wpi="http://schemas.microsoft.com/office/word/2010/wordprocessingInk" xmlns:wne="http://schemas.microsoft.com/office/word/2006/wordml" xmlns:wps="http://schemas.microsoft.com/office/word/2010/wordprocessingShape" mc:Ignorable="w14 wp14">
+  <w:docDefaults>
+    <w:rPrDefault>
+      <w:rPr>
+        <w:rFonts w:asciiTheme="minorHAnsi" w:eastAsiaTheme="minorEastAsia" w:hAnsiTheme="minorHAnsi" w:cstheme="minorBidi"/>
+        <w:sz w:val="24"/>
+        <w:szCs w:val="24"/>
+        <w:lang w:val="en-US" w:eastAsia="ja-JP" w:bidi="ar-SA"/>
+      </w:rPr>
+    </w:rPrDefault>
+    <w:pPrDefault/>
+  </w:docDefaults>
+  <w:latentStyles w:defLockedState="0" w:defUIPriority="99" w:defSemiHidden="1" w:defUnhideWhenUsed="1" w:defQFormat="0" w:count="276">
+    <w:lsdException w:name="Normal" w:semiHidden="0" w:uiPriority="0" w:unhideWhenUsed="0" w:qFormat="1"/>
+    <w:lsdException w:name="heading 1" w:semiHidden="0" w:uiPriority="9" w:unhideWhenUsed="0" w:qFormat="1"/>
+    <w:lsdException w:name="heading 2" w:uiPriority="9" w:qFormat="1"/>
+    <w:lsdException w:name="heading 3" w:uiPriority="9" w:qFormat="1"/>
+    <w:lsdException w:name="heading 4" w:uiPriority="9" w:qFormat="1"/>
+    <w:lsdException w:name="heading 5" w:uiPriority="9" w:qFormat="1"/>
+    <w:lsdException w:name="heading 6" w:uiPriority="9" w:qFormat="1"/>
+    <w:lsdException w:name="heading 7" w:uiPriority="9" w:qFormat="1"/>
+    <w:lsdException w:name="heading 8" w:uiPriority="9" w:qFormat="1"/>
+    <w:lsdException w:name="heading 9" w:uiPriority="9" w:qFormat="1"/>
+    <w:lsdException w:name="toc 1" w:uiPriority="39"/>
+    <w:lsdException w:name="toc 2" w:uiPriority="39"/>
+    <w:lsdException w:name="toc 3" w:uiPriority="39"/>
+    <w:lsdException w:name="toc 4" w:uiPriority="39"/>
+    <w:lsdException w:name="toc 5" w:uiPriority="39"/>
+    <w:lsdException w:name="toc 6" w:uiPriority="39"/>
+    <w:lsdException w:name="toc 7" w:uiPriority="39"/>
+    <w:lsdException w:name="toc 8" w:uiPriority="39"/>
+    <w:lsdException w:name="toc 9" w:uiPriority="39"/>
+    <w:lsdException w:name="caption" w:uiPriority="35" w:qFormat="1"/>
+    <w:lsdException w:name="Title" w:semiHidden="0" w:uiPriority="10" w:unhideWhenUsed="0" w:qFormat="1"/>
+    <w:lsdException w:name="Default Paragraph Font" w:uiPriority="1"/>
+    <w:lsdException w:name="Subtitle" w:semiHidden="0" w:uiPriority="11" w:unhideWhenUsed="0" w:qFormat="1"/>
+    <w:lsdException w:name="Strong" w:semiHidden="0" w:uiPriority="22" w:unhideWhenUsed="0" w:qFormat="1"/>
+    <w:lsdException w:name="Emphasis" w:semiHidden="0" w:uiPriority="20" w:unhideWhenUsed="0" w:qFormat="1"/>
+    <w:lsdException w:name="Table Grid" w:semiHidden="0" w:uiPriority="59" w:unhideWhenUsed="0"/>
+    <w:lsdException w:name="Placeholder Text" w:unhideWhenUsed="0"/>
+    <w:lsdException w:name="No Spacing" w:semiHidden="0" w:uiPriority="1" w:unhideWhenUsed="0" w:qFormat="1"/>
+    <w:lsdException w:name="Light Shading" w:semiHidden="0" w:uiPriority="60" w:unhideWhenUsed="0"/>
+    <w:lsdException w:name="Light List" w:semiHidden="0" w:uiPriority="61" w:unhideWhenUsed="0"/>
+    <w:lsdException w:name="Light Grid" w:semiHidden="0" w:uiPriority="62" w:unhideWhenUsed="0"/>
+    <w:lsdException w:name="Medium Shading 1" w:semiHidden="0" w:uiPriority="63" w:unhideWhenUsed="0"/>
+    <w:lsdException w:name="Medium Shading 2" w:semiHidden="0" w:uiPriority="64" w:unhideWhenUsed="0"/>
+    <w:lsdException w:name="Medium List 1" w:semiHidden="0" w:uiPriority="65" w:unhideWhenUsed="0"/>
+    <w:lsdException w:name="Medium List 2" w:semiHidden="0" w:uiPriority="66" w:unhideWhenUsed="0"/>
+    <w:lsdException w:name="Medium Grid 1" w:semiHidden="0" w:uiPriority="67" w:unhideWhenUsed="0"/>
+    <w:lsdException w:name="Medium Grid 2" w:semiHidden="0" w:uiPriority="68" w:unhideWhenUsed="0"/>
+    <w:lsdException w:name="Medium Grid 3" w:semiHidden="0" w:uiPriority="69" w:unhideWhenUsed="0"/>
+    <w:lsdException w:name="Dark List" w:semiHidden="0" w:uiPriority="70" w:unhideWhenUsed="0"/>
+    <w:lsdException w:name="Colorful Shading" w:semiHidden="0" w:uiPriority="71" w:unhideWhenUsed="0"/>
+    <w:lsdException w:name="Colorful List" w:semiHidden="0" w:uiPriority="72" w:unhideWhenUsed="0"/>
+    <w:lsdException w:name="Colorful Grid" w:semiHidden="0" w:uiPriority="73" w:unhideWhenUsed="0"/>
+    <w:lsdException w:name="Light Shading Accent 1" w:semiHidden="0" w:uiPriority="60" w:unhideWhenUsed="0"/>
+    <w:lsdException w:name="Light List Accent 1" w:semiHidden="0" w:uiPriority="61" w:unhideWhenUsed="0"/>
+    <w:lsdException w:name="Light Grid Accent 1" w:semiHidden="0" w:uiPriority="62" w:unhideWhenUsed="0"/>
+    <w:lsdException w:name="Medium Shading 1 Accent 1" w:semiHidden="0" w:uiPriority="63" w:unhideWhenUsed="0"/>
+    <w:lsdException w:name="Medium Shading 2 Accent 1" w:semiHidden="0" w:uiPriority="64" w:unhideWhenUsed="0"/>
+    <w:lsdException w:name="Medium List 1 Accent 1" w:semiHidden="0" w:uiPriority="65" w:unhideWhenUsed="0"/>
+    <w:lsdException w:name="Revision" w:unhideWhenUsed="0"/>
+    <w:lsdException w:name="List Paragraph" w:semiHidden="0" w:uiPriority="34" w:unhideWhenUsed="0" w:qFormat="1"/>
+    <w:lsdException w:name="Quote" w:semiHidden="0" w:uiPriority="29" w:unhideWhenUsed="0" w:qFormat="1"/>
+    <w:lsdException w:name="Intense Quote" w:semiHidden="0" w:uiPriority="30" w:unhideWhenUsed="0" w:qFormat="1"/>
+    <w:lsdException w:name="Medium List 2 Accent 1" w:semiHidden="0" w:uiPriority="66" w:unhideWhenUsed="0"/>
+    <w:lsdException w:name="Medium Grid 1 Accent 1" w:semiHidden="0" w:uiPriority="67" w:unhideWhenUsed="0"/>
+    <w:lsdException w:name="Medium Grid 2 Accent 1" w:semiHidden="0" w:uiPriority="68" w:unhideWhenUsed="0"/>
+    <w:lsdException w:name="Medium Grid 3 Accent 1" w:semiHidden="0" w:uiPriority="69" w:unhideWhenUsed="0"/>
+    <w:lsdException w:name="Dark List Accent 1" w:semiHidden="0" w:uiPriority="70" w:unhideWhenUsed="0"/>
+    <w:lsdException w:name="Colorful Shading Accent 1" w:semiHidden="0" w:uiPriority="71" w:unhideWhenUsed="0"/>
+    <w:lsdException w:name="Colorful List Accent 1" w:semiHidden="0" w:uiPriority="72" w:unhideWhenUsed="0"/>
+    <w:lsdException w:name="Colorful Grid Accent 1" w:semiHidden="0" w:uiPriority="73" w:unhideWhenUsed="0"/>
+    <w:lsdException w:name="Light Shading Accent 2" w:semiHidden="0" w:uiPriority="60" w:unhideWhenUsed="0"/>
+    <w:lsdException w:name="Light List Accent 2" w:semiHidden="0" w:uiPriority="61" w:unhideWhenUsed="0"/>
+    <w:lsdException w:name="Light Grid Accent 2" w:semiHidden="0" w:uiPriority="62" w:unhideWhenUsed="0"/>
+    <w:lsdException w:name="Medium Shading 1 Accent 2" w:semiHidden="0" w:uiPriority="63" w:unhideWhenUsed="0"/>
+    <w:lsdException w:name="Medium Shading 2 Accent 2" w:semiHidden="0" w:uiPriority="64" w:unhideWhenUsed="0"/>
+    <w:lsdException w:name="Medium List 1 Accent 2" w:semiHidden="0" w:uiPriority="65" w:unhideWhenUsed="0"/>
+    <w:lsdException w:name="Medium List 2 Accent 2" w:semiHidden="0" w:uiPriority="66" w:unhideWhenUsed="0"/>
+    <w:lsdException w:name="Medium Grid 1 Accent 2" w:semiHidden="0" w:uiPriority="67" w:unhideWhenUsed="0"/>
+    <w:lsdException w:name="Medium Grid 2 Accent 2" w:semiHidden="0" w:uiPriority="68" w:unhideWhenUsed="0"/>
+    <w:lsdException w:name="Medium Grid 3 Accent 2" w:semiHidden="0" w:uiPriority="69" w:unhideWhenUsed="0"/>
+    <w:lsdException w:name="Dark List Accent 2" w:semiHidden="0" w:uiPriority="70" w:unhideWhenUsed="0"/>
+    <w:lsdException w:name="Colorful Shading Accent 2" w:semiHidden="0" w:uiPriority="71" w:unhideWhenUsed="0"/>
+    <w:lsdException w:name="Colorful List Accent 2" w:semiHidden="0" w:uiPriority="72" w:unhideWhenUsed="0"/>
+    <w:lsdException w:name="Colorful Grid Accent 2" w:semiHidden="0" w:uiPriority="73" w:unhideWhenUsed="0"/>
+    <w:lsdException w:name="Light Shading Accent 3" w:semiHidden="0" w:uiPriority="60" w:unhideWhenUsed="0"/>
+    <w:lsdException w:name="Light List Accent 3" w:semiHidden="0" w:uiPriority="61" w:unhideWhenUsed="0"/>
+    <w:lsdException w:name="Light Grid Accent 3" w:semiHidden="0" w:uiPriority="62" w:unhideWhenUsed="0"/>
+    <w:lsdException w:name="Medium Shading 1 Accent 3" w:semiHidden="0" w:uiPriority="63" w:unhideWhenUsed="0"/>
+    <w:lsdException w:name="Medium Shading 2 Accent 3" w:semiHidden="0" w:uiPriority="64" w:unhideWhenUsed="0"/>
+    <w:lsdException w:name="Medium List 1 Accent 3" w:semiHidden="0" w:uiPriority="65" w:unhideWhenUsed="0"/>
+    <w:lsdException w:name="Medium List 2 Accent 3" w:semiHidden="0" w:uiPriority="66" w:unhideWhenUsed="0"/>
+    <w:lsdException w:name="Medium Grid 1 Accent 3" w:semiHidden="0" w:uiPriority="67" w:unhideWhenUsed="0"/>
+    <w:lsdException w:name="Medium Grid 2 Accent 3" w:semiHidden="0" w:uiPriority="68" w:unhideWhenUsed="0"/>
+    <w:lsdException w:name="Medium Grid 3 Accent 3" w:semiHidden="0" w:uiPriority="69" w:unhideWhenUsed="0"/>
+    <w:lsdException w:name="Dark List Accent 3" w:semiHidden="0" w:uiPriority="70" w:unhideWhenUsed="0"/>
+    <w:lsdException w:name="Colorful Shading Accent 3" w:semiHidden="0" w:uiPriority="71" w:unhideWhenUsed="0"/>
+    <w:lsdException w:name="Colorful List Accent 3" w:semiHidden="0" w:uiPriority="72" w:unhideWhenUsed="0"/>
+    <w:lsdException w:name="Colorful Grid Accent 3" w:semiHidden="0" w:uiPriority="73" w:unhideWhenUsed="0"/>
+    <w:lsdException w:name="Light Shading Accent 4" w:semiHidden="0" w:uiPriority="60" w:unhideWhenUsed="0"/>
+    <w:lsdException w:name="Light List Accent 4" w:semiHidden="0" w:uiPriority="61" w:unhideWhenUsed="0"/>
+    <w:lsdException w:name="Light Grid Accent 4" w:semiHidden="0" w:uiPriority="62" w:unhideWhenUsed="0"/>
+    <w:lsdException w:name="Medium Shading 1 Accent 4" w:semiHidden="0" w:uiPriority="63" w:unhideWhenUsed="0"/>
+    <w:lsdException w:name="Medium Shading 2 Accent 4" w:semiHidden="0" w:uiPriority="64" w:unhideWhenUsed="0"/>
+    <w:lsdException w:name="Medium List 1 Accent 4" w:semiHidden="0" w:uiPriority="65" w:unhideWhenUsed="0"/>
+    <w:lsdException w:name="Medium List 2 Accent 4" w:semiHidden="0" w:uiPriority="66" w:unhideWhenUsed="0"/>
+    <w:lsdException w:name="Medium Grid 1 Accent 4" w:semiHidden="0" w:uiPriority="67" w:unhideWhenUsed="0"/>
+    <w:lsdException w:name="Medium Grid 2 Accent 4" w:semiHidden="0" w:uiPriority="68" w:unhideWhenUsed="0"/>
+    <w:lsdException w:name="Medium Grid 3 Accent 4" w:semiHidden="0" w:uiPriority="69" w:unhideWhenUsed="0"/>
+    <w:lsdException w:name="Dark List Accent 4" w:semiHidden="0" w:uiPriority="70" w:unhideWhenUsed="0"/>
+    <w:lsdException w:name="Colorful Shading Accent 4" w:semiHidden="0" w:uiPriority="71" w:unhideWhenUsed="0"/>
+    <w:lsdException w:name="Colorful List Accent 4" w:semiHidden="0" w:uiPriority="72" w:unhideWhenUsed="0"/>
+    <w:lsdException w:name="Colorful Grid Accent 4" w:semiHidden="0" w:uiPriority="73" w:unhideWhenUsed="0"/>
+    <w:lsdException w:name="Light Shading Accent 5" w:semiHidden="0" w:uiPriority="60" w:unhideWhenUsed="0"/>
+    <w:lsdException w:name="Light List Accent 5" w:semiHidden="0" w:uiPriority="61" w:unhideWhenUsed="0"/>
+    <w:lsdException w:name="Light Grid Accent 5" w:semiHidden="0" w:uiPriority="62" w:unhideWhenUsed="0"/>
+    <w:lsdException w:name="Medium Shading 1 Accent 5" w:semiHidden="0" w:uiPriority="63" w:unhideWhenUsed="0"/>
+    <w:lsdException w:name="Medium Shading 2 Accent 5" w:semiHidden="0" w:uiPriority="64" w:unhideWhenUsed="0"/>
+    <w:lsdException w:name="Medium List 1 Accent 5" w:semiHidden="0" w:uiPriority="65" w:unhideWhenUsed="0"/>
+    <w:lsdException w:name="Medium List 2 Accent 5" w:semiHidden="0" w:uiPriority="66" w:unhideWhenUsed="0"/>
+    <w:lsdException w:name="Medium Grid 1 Accent 5" w:semiHidden="0" w:uiPriority="67" w:unhideWhenUsed="0"/>
+    <w:lsdException w:name="Medium Grid 2 Accent 5" w:semiHidden="0" w:uiPriority="68" w:unhideWhenUsed="0"/>
+    <w:lsdException w:name="Medium Grid 3 Accent 5" w:semiHidden="0" w:uiPriority="69" w:unhideWhenUsed="0"/>
+    <w:lsdException w:name="Dark List Accent 5" w:semiHidden="0" w:uiPriority="70" w:unhideWhenUsed="0"/>
+    <w:lsdException w:name="Colorful Shading Accent 5" w:semiHidden="0" w:uiPriority="71" w:unhideWhenUsed="0"/>
+    <w:lsdException w:name="Colorful List Accent 5" w:semiHidden="0" w:uiPriority="72" w:unhideWhenUsed="0"/>
+    <w:lsdException w:name="Colorful Grid Accent 5" w:semiHidden="0" w:uiPriority="73" w:unhideWhenUsed="0"/>
+    <w:lsdException w:name="Light Shading Accent 6" w:semiHidden="0" w:uiPriority="60" w:unhideWhenUsed="0"/>
+    <w:lsdException w:name="Light List Accent 6" w:semiHidden="0" w:uiPriority="61" w:unhideWhenUsed="0"/>
+    <w:lsdException w:name="Light Grid Accent 6" w:semiHidden="0" w:uiPriority="62" w:unhideWhenUsed="0"/>
+    <w:lsdException w:name="Medium Shading 1 Accent 6" w:semiHidden="0" w:uiPriority="63" w:unhideWhenUsed="0"/>
+    <w:lsdException w:name="Medium Shading 2 Accent 6" w:semiHidden="0" w:uiPriority="64" w:unhideWhenUsed="0"/>
+    <w:lsdException w:name="Medium List 1 Accent 6" w:semiHidden="0" w:uiPriority="65" w:unhideWhenUsed="0"/>
+    <w:lsdException w:name="Medium List 2 Accent 6" w:semiHidden="0" w:uiPriority="66" w:unhideWhenUsed="0"/>
+    <w:lsdException w:name="Medium Grid 1 Accent 6" w:semiHidden="0" w:uiPriority="67" w:unhideWhenUsed="0"/>
+    <w:lsdException w:name="Medium Grid 2 Accent 6" w:semiHidden="0" w:uiPriority="68" w:unhideWhenUsed="0"/>
+    <w:lsdException w:name="Medium Grid 3 Accent 6" w:semiHidden="0" w:uiPriority="69" w:unhideWhenUsed="0"/>
+    <w:lsdException w:name="Dark List Accent 6" w:semiHidden="0" w:uiPriority="70" w:unhideWhenUsed="0"/>
+    <w:lsdException w:name="Colorful Shading Accent 6" w:semiHidden="0" w:uiPriority="71" w:unhideWhenUsed="0"/>
+    <w:lsdException w:name="Colorful List Accent 6" w:semiHidden="0" w:uiPriority="72" w:unhideWhenUsed="0"/>
+    <w:lsdException w:name="Colorful Grid Accent 6" w:semiHidden="0" w:uiPriority="73" w:unhideWhenUsed="0"/>
+    <w:lsdException w:name="Subtle Emphasis" w:semiHidden="0" w:uiPriority="19" w:unhideWhenUsed="0" w:qFormat="1"/>
+    <w:lsdException w:name="Intense Emphasis" w:semiHidden="0" w:uiPriority="21" w:unhideWhenUsed="0" w:qFormat="1"/>
+    <w:lsdException w:name="Subtle Reference" w:semiHidden="0" w:uiPriority="31" w:unhideWhenUsed="0" w:qFormat="1"/>
+    <w:lsdException w:name="Intense Reference" w:semiHidden="0" w:uiPriority="32" w:unhideWhenUsed="0" w:qFormat="1"/>
+    <w:lsdException w:name="Book Title" w:semiHidden="0" w:uiPriority="33" w:unhideWhenUsed="0" w:qFormat="1"/>
+    <w:lsdException w:name="Bibliography" w:uiPriority="37"/>
+    <w:lsdException w:name="TOC Heading" w:uiPriority="39" w:qFormat="1"/>
+  </w:latentStyles>
+  <w:style w:type="paragraph" w:default="1" w:styleId="Normal">
+    <w:name w:val="Normal"/>
+    <w:qFormat/>
+  </w:style>
+  <w:style w:type="character" w:default="1" w:styleId="DefaultParagraphFont">
+    <w:name w:val="Default Paragraph Font"/>
+    <w:uiPriority w:val="1"/>
+    <w:semiHidden/>
+    <w:unhideWhenUsed/>
+  </w:style>
+  <w:style w:type="table" w:default="1" w:styleId="TableNormal">
+    <w:name w:val="Normal Table"/>
+    <w:uiPriority w:val="99"/>
+    <w:semiHidden/>
+    <w:unhideWhenUsed/>
+    <w:tblPr>
+      <w:tblInd w:w="0" w:type="dxa"/>
+      <w:tblCellMar>
+        <w:top w:w="0" w:type="dxa"/>
+        <w:left w:w="108" w:type="dxa"/>
+        <w:bottom w:w="0" w:type="dxa"/>
+        <w:right w:w="108" w:type="dxa"/>
+      </w:tblCellMar>
+    </w:tblPr>
+  </w:style>
+  <w:style w:type="numbering" w:default="1" w:styleId="NoList">
+    <w:name w:val="No List"/>
+    <w:uiPriority w:val="99"/>
+    <w:semiHidden/>
+    <w:unhideWhenUsed/>
   </w:style>
 </w:styles>
 </file>
@@ -10035,7 +11170,7 @@
 </file>
 
 <file path=customXml/itemProps1.xml><?xml version="1.0" encoding="utf-8"?>
-<ds:datastoreItem xmlns:ds="http://schemas.openxmlformats.org/officeDocument/2006/customXml" ds:itemID="{88463EEB-FE42-4D1B-8119-C2F484BB2D0F}">
+<ds:datastoreItem xmlns:ds="http://schemas.openxmlformats.org/officeDocument/2006/customXml" ds:itemID="{DCC9BB3E-A332-E14B-BA8B-35D02CC02FC1}">
   <ds:schemaRefs>
     <ds:schemaRef ds:uri="http://schemas.openxmlformats.org/officeDocument/2006/bibliography"/>
   </ds:schemaRefs>

</xml_diff>